<commit_message>
operationeel en organiek haalbaarheid toegevoegd
</commit_message>
<xml_diff>
--- a/Requirements + Definitiestudie/Haalbaarheidsstudie Esther.docx
+++ b/Requirements + Definitiestudie/Haalbaarheidsstudie Esther.docx
@@ -180,30 +180,9 @@
       </w:r>
     </w:p>
     <w:p>
-      <w:pPr>
-        <w:pStyle w:val="ListParagraph"/>
-        <w:numPr>
-          <w:ilvl w:val="0"/>
-          <w:numId w:val="1"/>
-        </w:numPr>
-      </w:pPr>
-      <w:r>
-        <w:t>Waar de</w:t>
-      </w:r>
-      <w:r>
-        <w:t xml:space="preserve"> risico</w:t>
-      </w:r>
-      <w:r>
-        <w:t>’</w:t>
-      </w:r>
-      <w:r>
-        <w:t>s</w:t>
-      </w:r>
-      <w:r>
-        <w:t xml:space="preserve"> liggen</w:t>
-      </w:r>
-    </w:p>
-    <w:p>
+      <w:r>
+        <w:t xml:space="preserve"> </w:t>
+      </w:r>
       <w:r>
         <w:t>(</w:t>
       </w:r>
@@ -882,7 +861,6 @@
     </w:p>
     <w:p>
       <w:r>
-        <w:lastRenderedPageBreak/>
         <w:t xml:space="preserve">De </w:t>
       </w:r>
       <w:proofErr w:type="spellStart"/>
@@ -902,6 +880,7 @@
     </w:p>
     <w:p>
       <w:r>
+        <w:lastRenderedPageBreak/>
         <w:t xml:space="preserve">Conclusie is dat </w:t>
       </w:r>
       <w:r>
@@ -1031,11 +1010,16 @@
         <w:t>duizenden</w:t>
       </w:r>
       <w:r>
-        <w:t xml:space="preserve"> .mp3</w:t>
+        <w:t xml:space="preserve"> .</w:t>
+      </w:r>
+      <w:proofErr w:type="gramStart"/>
+      <w:r>
+        <w:t>mp3</w:t>
       </w:r>
       <w:r>
         <w:t xml:space="preserve"> bestanden</w:t>
       </w:r>
+      <w:proofErr w:type="gramEnd"/>
       <w:r>
         <w:t xml:space="preserve"> </w:t>
       </w:r>
@@ -1893,6 +1877,7 @@
               <w:cnfStyle w:val="000000000000" w:firstRow="0" w:lastRow="0" w:firstColumn="0" w:lastColumn="0" w:oddVBand="0" w:evenVBand="0" w:oddHBand="0" w:evenHBand="0" w:firstRowFirstColumn="0" w:firstRowLastColumn="0" w:lastRowFirstColumn="0" w:lastRowLastColumn="0"/>
             </w:pPr>
             <w:proofErr w:type="spellStart"/>
+            <w:proofErr w:type="gramStart"/>
             <w:r>
               <w:t>Wajow</w:t>
             </w:r>
@@ -1900,6 +1885,7 @@
             <w:r>
               <w:t>….</w:t>
             </w:r>
+            <w:proofErr w:type="gramEnd"/>
           </w:p>
         </w:tc>
         <w:tc>
@@ -3979,6 +3965,7 @@
               <w:cnfStyle w:val="000000000000" w:firstRow="0" w:lastRow="0" w:firstColumn="0" w:lastColumn="0" w:oddVBand="0" w:evenVBand="0" w:oddHBand="0" w:evenHBand="0" w:firstRowFirstColumn="0" w:firstRowLastColumn="0" w:lastRowFirstColumn="0" w:lastRowLastColumn="0"/>
             </w:pPr>
             <w:proofErr w:type="spellStart"/>
+            <w:proofErr w:type="gramStart"/>
             <w:r>
               <w:t>Wajow</w:t>
             </w:r>
@@ -3986,6 +3973,7 @@
             <w:r>
               <w:t>….</w:t>
             </w:r>
+            <w:proofErr w:type="gramEnd"/>
           </w:p>
         </w:tc>
         <w:tc>
@@ -4067,12 +4055,14 @@
                 <w:rFonts w:ascii="Segoe UI Symbol" w:hAnsi="Segoe UI Symbol"/>
               </w:rPr>
             </w:pPr>
+            <w:proofErr w:type="gramStart"/>
             <w:r>
               <w:rPr>
                 <w:rFonts w:ascii="Segoe UI Symbol" w:hAnsi="Segoe UI Symbol"/>
               </w:rPr>
               <w:t>alt</w:t>
             </w:r>
+            <w:proofErr w:type="gramEnd"/>
           </w:p>
         </w:tc>
         <w:tc>
@@ -5950,6 +5940,7 @@
               <w:cnfStyle w:val="000000000000" w:firstRow="0" w:lastRow="0" w:firstColumn="0" w:lastColumn="0" w:oddVBand="0" w:evenVBand="0" w:oddHBand="0" w:evenHBand="0" w:firstRowFirstColumn="0" w:firstRowLastColumn="0" w:lastRowFirstColumn="0" w:lastRowLastColumn="0"/>
             </w:pPr>
             <w:proofErr w:type="spellStart"/>
+            <w:proofErr w:type="gramStart"/>
             <w:r>
               <w:t>Wajow</w:t>
             </w:r>
@@ -5957,6 +5948,7 @@
             <w:r>
               <w:t>….</w:t>
             </w:r>
+            <w:proofErr w:type="gramEnd"/>
           </w:p>
         </w:tc>
         <w:tc>
@@ -7859,6 +7851,7 @@
               <w:cnfStyle w:val="000000000000" w:firstRow="0" w:lastRow="0" w:firstColumn="0" w:lastColumn="0" w:oddVBand="0" w:evenVBand="0" w:oddHBand="0" w:evenHBand="0" w:firstRowFirstColumn="0" w:firstRowLastColumn="0" w:lastRowFirstColumn="0" w:lastRowLastColumn="0"/>
             </w:pPr>
             <w:proofErr w:type="spellStart"/>
+            <w:proofErr w:type="gramStart"/>
             <w:r>
               <w:t>Wajow</w:t>
             </w:r>
@@ -7866,6 +7859,7 @@
             <w:r>
               <w:t>….</w:t>
             </w:r>
+            <w:proofErr w:type="gramEnd"/>
           </w:p>
         </w:tc>
         <w:tc>
@@ -9815,6 +9809,7 @@
               <w:cnfStyle w:val="000000000000" w:firstRow="0" w:lastRow="0" w:firstColumn="0" w:lastColumn="0" w:oddVBand="0" w:evenVBand="0" w:oddHBand="0" w:evenHBand="0" w:firstRowFirstColumn="0" w:firstRowLastColumn="0" w:lastRowFirstColumn="0" w:lastRowLastColumn="0"/>
             </w:pPr>
             <w:proofErr w:type="spellStart"/>
+            <w:proofErr w:type="gramStart"/>
             <w:r>
               <w:t>Wajow</w:t>
             </w:r>
@@ -9822,6 +9817,7 @@
             <w:r>
               <w:t>….</w:t>
             </w:r>
+            <w:proofErr w:type="gramEnd"/>
           </w:p>
         </w:tc>
         <w:tc>
@@ -9903,12 +9899,14 @@
                 <w:rFonts w:ascii="Segoe UI Symbol" w:hAnsi="Segoe UI Symbol"/>
               </w:rPr>
             </w:pPr>
+            <w:proofErr w:type="gramStart"/>
             <w:r>
               <w:rPr>
                 <w:rFonts w:ascii="Segoe UI Symbol" w:hAnsi="Segoe UI Symbol"/>
               </w:rPr>
               <w:t>alt</w:t>
             </w:r>
+            <w:proofErr w:type="gramEnd"/>
           </w:p>
         </w:tc>
         <w:tc>
@@ -11774,6 +11772,7 @@
               <w:cnfStyle w:val="000000000000" w:firstRow="0" w:lastRow="0" w:firstColumn="0" w:lastColumn="0" w:oddVBand="0" w:evenVBand="0" w:oddHBand="0" w:evenHBand="0" w:firstRowFirstColumn="0" w:firstRowLastColumn="0" w:lastRowFirstColumn="0" w:lastRowLastColumn="0"/>
             </w:pPr>
             <w:proofErr w:type="spellStart"/>
+            <w:proofErr w:type="gramStart"/>
             <w:r>
               <w:t>Wajow</w:t>
             </w:r>
@@ -11781,6 +11780,7 @@
             <w:r>
               <w:t>….</w:t>
             </w:r>
+            <w:proofErr w:type="gramEnd"/>
           </w:p>
         </w:tc>
         <w:tc>
@@ -11862,12 +11862,14 @@
                 <w:rFonts w:ascii="Segoe UI Symbol" w:hAnsi="Segoe UI Symbol"/>
               </w:rPr>
             </w:pPr>
+            <w:proofErr w:type="gramStart"/>
             <w:r>
               <w:rPr>
                 <w:rFonts w:ascii="Segoe UI Symbol" w:hAnsi="Segoe UI Symbol"/>
               </w:rPr>
               <w:t>alt</w:t>
             </w:r>
+            <w:proofErr w:type="gramEnd"/>
           </w:p>
         </w:tc>
         <w:tc>
@@ -13702,7 +13704,19 @@
         <w:rPr>
           <w:color w:val="C45911" w:themeColor="accent2" w:themeShade="BF"/>
         </w:rPr>
-        <w:t>kan het onhandige mailsysteem en de frustraties schrappen.</w:t>
+        <w:t>kan het onhandige mailsysteem en de frustraties</w:t>
+      </w:r>
+      <w:r>
+        <w:rPr>
+          <w:color w:val="C45911" w:themeColor="accent2" w:themeShade="BF"/>
+        </w:rPr>
+        <w:t xml:space="preserve"> daarvan</w:t>
+      </w:r>
+      <w:r>
+        <w:rPr>
+          <w:color w:val="C45911" w:themeColor="accent2" w:themeShade="BF"/>
+        </w:rPr>
+        <w:t xml:space="preserve"> schrappen.</w:t>
       </w:r>
     </w:p>
     <w:p>
@@ -13864,7 +13878,13 @@
         <w:t>Een o</w:t>
       </w:r>
       <w:r>
-        <w:t>pleiding om deze opdracht te kunnen uitvoeren: Є3300</w:t>
+        <w:t>pleiding om de opdracht</w:t>
+      </w:r>
+      <w:r>
+        <w:t xml:space="preserve"> uit</w:t>
+      </w:r>
+      <w:r>
+        <w:t xml:space="preserve"> te kunnen voeren: Є3300</w:t>
       </w:r>
       <w:r>
         <w:t>.</w:t>
@@ -13919,13 +13939,7 @@
         <w:rPr>
           <w:u w:val="single"/>
         </w:rPr>
-        <w:t>Opbrengsten</w:t>
-      </w:r>
-      <w:r>
-        <w:rPr>
-          <w:u w:val="single"/>
-        </w:rPr>
-        <w:t xml:space="preserve"> ontwikkel-Team Esther, Jan, Jasper en Rob:</w:t>
+        <w:t>Opbrengsten ontwikkel-Team Esther, Jan, Jasper en Rob:</w:t>
       </w:r>
     </w:p>
     <w:p>
@@ -14067,6 +14081,7 @@
       <w:r>
         <w:t xml:space="preserve">een </w:t>
       </w:r>
+      <w:proofErr w:type="gramStart"/>
       <w:r>
         <w:t>database</w:t>
       </w:r>
@@ -14074,7 +14089,11 @@
         <w:t xml:space="preserve"> </w:t>
       </w:r>
       <w:r>
-        <w:t xml:space="preserve">, </w:t>
+        <w:t>,</w:t>
+      </w:r>
+      <w:proofErr w:type="gramEnd"/>
+      <w:r>
+        <w:t xml:space="preserve"> </w:t>
       </w:r>
       <w:r>
         <w:t xml:space="preserve">en </w:t>
@@ -14100,10 +14119,59 @@
     </w:p>
     <w:p>
       <w:pPr>
+        <w:rPr>
+          <w:i/>
+          <w:iCs/>
+        </w:rPr>
+      </w:pPr>
+      <w:r>
+        <w:rPr>
+          <w:i/>
+          <w:iCs/>
+        </w:rPr>
+        <w:t>Nieuwe kosten en opbrengsten worden duidelijk nad</w:t>
+      </w:r>
+      <w:r>
+        <w:rPr>
+          <w:i/>
+          <w:iCs/>
+        </w:rPr>
+        <w:t>at de</w:t>
+      </w:r>
+      <w:r>
+        <w:rPr>
+          <w:i/>
+          <w:iCs/>
+        </w:rPr>
+        <w:t xml:space="preserve"> technische haalbaarheidsstudi</w:t>
+      </w:r>
+      <w:r>
+        <w:rPr>
+          <w:i/>
+          <w:iCs/>
+        </w:rPr>
+        <w:t xml:space="preserve">e </w:t>
+      </w:r>
+      <w:r>
+        <w:rPr>
+          <w:i/>
+          <w:iCs/>
+        </w:rPr>
+        <w:t xml:space="preserve">compleet is </w:t>
+      </w:r>
+      <w:r>
+        <w:rPr>
+          <w:i/>
+          <w:iCs/>
+        </w:rPr>
+        <w:t>en eventueel nieuwe gesprekken met Arjen Wiersma</w:t>
+      </w:r>
+    </w:p>
+    <w:p>
+      <w:pPr>
         <w:ind w:left="360"/>
       </w:pPr>
     </w:p>
-    <w:p/>
     <w:p/>
     <w:p>
       <w:pPr>
@@ -14113,22 +14181,30 @@
           <w:u w:val="single"/>
         </w:rPr>
       </w:pPr>
-      <w:r>
+    </w:p>
+    <w:p>
+      <w:pPr>
+        <w:rPr>
+          <w:i/>
+          <w:iCs/>
+        </w:rPr>
+      </w:pPr>
+    </w:p>
+    <w:p>
+      <w:pPr>
         <w:rPr>
           <w:b/>
           <w:bCs/>
           <w:u w:val="single"/>
         </w:rPr>
-        <w:t xml:space="preserve">Het </w:t>
-      </w:r>
-      <w:proofErr w:type="spellStart"/>
+      </w:pPr>
       <w:r>
         <w:rPr>
           <w:b/>
           <w:bCs/>
           <w:u w:val="single"/>
         </w:rPr>
-        <w:t>b</w:t>
+        <w:t>Operatione</w:t>
       </w:r>
       <w:r>
         <w:rPr>
@@ -14136,7 +14212,7 @@
           <w:bCs/>
           <w:u w:val="single"/>
         </w:rPr>
-        <w:t>reakevenpoin</w:t>
+        <w:t>le</w:t>
       </w:r>
       <w:r>
         <w:rPr>
@@ -14144,19 +14220,151 @@
           <w:bCs/>
           <w:u w:val="single"/>
         </w:rPr>
-        <w:t>t</w:t>
-      </w:r>
-      <w:bookmarkStart w:id="0" w:name="_GoBack"/>
-      <w:bookmarkEnd w:id="0"/>
-      <w:proofErr w:type="spellEnd"/>
+        <w:t xml:space="preserve"> en organiek haalbaarheid:</w:t>
+      </w:r>
     </w:p>
     <w:p>
-      <w:pPr>
-        <w:rPr>
-          <w:i/>
-          <w:iCs/>
-        </w:rPr>
-      </w:pPr>
+      <w:r>
+        <w:t xml:space="preserve">Operationeel en organiek haalbaar betekent twee dingen: past het nieuwe informatiesysteem in de manier van werken, of moeten we de processen van de organisatie aanpassen? </w:t>
+      </w:r>
+      <w:r>
+        <w:t>Zo ja,</w:t>
+      </w:r>
+      <w:r>
+        <w:t xml:space="preserve"> lukt het</w:t>
+      </w:r>
+      <w:r>
+        <w:t xml:space="preserve"> dan</w:t>
+      </w:r>
+      <w:r>
+        <w:t xml:space="preserve"> om de organisatie te veranderen en alle medewerkers mee te krijgen in die verandering</w:t>
+      </w:r>
+      <w:r>
+        <w:t>?</w:t>
+      </w:r>
+      <w:r>
+        <w:br/>
+      </w:r>
+      <w:r>
+        <w:t>(</w:t>
+      </w:r>
+      <w:r>
+        <w:rPr>
+          <w:color w:val="4472C4" w:themeColor="accent1"/>
+        </w:rPr>
+        <w:t xml:space="preserve">Bron: </w:t>
+      </w:r>
+      <w:proofErr w:type="spellStart"/>
+      <w:r>
+        <w:rPr>
+          <w:color w:val="4472C4" w:themeColor="accent1"/>
+        </w:rPr>
+        <w:t>Edhub</w:t>
+      </w:r>
+      <w:proofErr w:type="spellEnd"/>
+      <w:r>
+        <w:rPr>
+          <w:color w:val="4472C4" w:themeColor="accent1"/>
+        </w:rPr>
+        <w:t xml:space="preserve">, </w:t>
+      </w:r>
+      <w:proofErr w:type="spellStart"/>
+      <w:r>
+        <w:rPr>
+          <w:color w:val="4472C4" w:themeColor="accent1"/>
+        </w:rPr>
+        <w:t>Informatiesyste-men</w:t>
+      </w:r>
+      <w:proofErr w:type="spellEnd"/>
+      <w:r>
+        <w:rPr>
+          <w:color w:val="4472C4" w:themeColor="accent1"/>
+        </w:rPr>
+        <w:t xml:space="preserve">, 12.2, alinea </w:t>
+      </w:r>
+      <w:r>
+        <w:rPr>
+          <w:color w:val="C00000"/>
+        </w:rPr>
+        <w:t>8 + 10</w:t>
+      </w:r>
+      <w:r>
+        <w:t>)</w:t>
+      </w:r>
+    </w:p>
+    <w:p>
+      <w:r>
+        <w:t xml:space="preserve">Het backoffice-team is met het verzoek </w:t>
+      </w:r>
+      <w:r>
+        <w:t xml:space="preserve">bij ons </w:t>
+      </w:r>
+      <w:r>
+        <w:t>gekomen</w:t>
+      </w:r>
+      <w:r>
+        <w:t xml:space="preserve"> het plan voor hun nieuwe </w:t>
+      </w:r>
+      <w:r>
+        <w:t>systeem</w:t>
+      </w:r>
+      <w:r>
+        <w:t xml:space="preserve"> </w:t>
+      </w:r>
+      <w:r>
+        <w:t xml:space="preserve">tot realisatie te brengen. </w:t>
+      </w:r>
+      <w:r>
+        <w:t xml:space="preserve">Zij hebben </w:t>
+      </w:r>
+      <w:r>
+        <w:t>dit</w:t>
+      </w:r>
+      <w:r>
+        <w:t xml:space="preserve"> systeem bedacht </w:t>
+      </w:r>
+      <w:r>
+        <w:t xml:space="preserve">omdat </w:t>
+      </w:r>
+      <w:r>
+        <w:t>deze</w:t>
+      </w:r>
+      <w:r>
+        <w:t xml:space="preserve"> beter aansluit bij </w:t>
+      </w:r>
+      <w:r>
+        <w:t>hun</w:t>
+      </w:r>
+      <w:r>
+        <w:t xml:space="preserve"> manier van werken</w:t>
+      </w:r>
+      <w:r>
+        <w:t xml:space="preserve">, in tegenstelling tot </w:t>
+      </w:r>
+      <w:r>
+        <w:t>het</w:t>
+      </w:r>
+      <w:r>
+        <w:t xml:space="preserve"> huidig systeem.</w:t>
+      </w:r>
+      <w:r>
+        <w:t xml:space="preserve"> Dus past het nieuwe systeem bij de manier van werken? – Ja. </w:t>
+      </w:r>
+      <w:r>
+        <w:t xml:space="preserve">En lukt het om alle medewerkers mee te krijgen in die in de verandering? – </w:t>
+      </w:r>
+      <w:r>
+        <w:t>Het backoffice-team</w:t>
+      </w:r>
+      <w:r>
+        <w:t xml:space="preserve"> heeft ervoor gekozen hun systeem </w:t>
+      </w:r>
+      <w:r>
+        <w:t>aan te passen</w:t>
+      </w:r>
+      <w:r>
+        <w:t>.</w:t>
+      </w:r>
     </w:p>
     <w:p>
       <w:pPr>
@@ -14166,116 +14374,289 @@
           <w:u w:val="single"/>
         </w:rPr>
       </w:pPr>
-      <w:r>
+    </w:p>
+    <w:p>
+      <w:pPr>
         <w:rPr>
           <w:b/>
           <w:bCs/>
           <w:u w:val="single"/>
         </w:rPr>
-        <w:t>Operatione</w:t>
-      </w:r>
+      </w:pPr>
       <w:r>
         <w:rPr>
           <w:b/>
           <w:bCs/>
           <w:u w:val="single"/>
         </w:rPr>
-        <w:t>le</w:t>
-      </w:r>
+        <w:t xml:space="preserve">Optioneel: </w:t>
+      </w:r>
+      <w:proofErr w:type="gramStart"/>
       <w:r>
         <w:rPr>
           <w:b/>
           <w:bCs/>
           <w:u w:val="single"/>
         </w:rPr>
-        <w:t xml:space="preserve"> en organiek haalbaarheid:</w:t>
-      </w:r>
-    </w:p>
-    <w:p/>
-    <w:p>
-      <w:r>
-        <w:t xml:space="preserve">Het backoffice-team is met het verzoek gekomen </w:t>
-      </w:r>
-      <w:r>
-        <w:t xml:space="preserve">voor een verbeterd systeem. </w:t>
-      </w:r>
-      <w:r>
-        <w:t>En ook z</w:t>
-      </w:r>
-      <w:r>
-        <w:t>ij hebben het systeem bedacht</w:t>
-      </w:r>
-      <w:r>
-        <w:t>.</w:t>
-      </w:r>
-    </w:p>
-    <w:p/>
-    <w:p/>
-    <w:p>
-      <w:pPr>
+        <w:t>R</w:t>
+      </w:r>
+      <w:r>
         <w:rPr>
           <w:b/>
           <w:bCs/>
           <w:u w:val="single"/>
         </w:rPr>
-      </w:pPr>
-    </w:p>
-    <w:p>
-      <w:pPr>
+        <w:t>i</w:t>
+      </w:r>
+      <w:r>
         <w:rPr>
           <w:b/>
           <w:bCs/>
           <w:u w:val="single"/>
         </w:rPr>
-      </w:pPr>
+        <w:t>sico management</w:t>
+      </w:r>
+      <w:proofErr w:type="gramEnd"/>
       <w:r>
         <w:rPr>
           <w:b/>
           <w:bCs/>
           <w:u w:val="single"/>
         </w:rPr>
-        <w:t xml:space="preserve">Het </w:t>
-      </w:r>
-      <w:proofErr w:type="spellStart"/>
-      <w:r>
-        <w:rPr>
-          <w:b/>
-          <w:bCs/>
-          <w:u w:val="single"/>
-        </w:rPr>
-        <w:t>Breakevenpoint</w:t>
-      </w:r>
-      <w:proofErr w:type="spellEnd"/>
+        <w:t>: Mogelijke risico’s</w:t>
+      </w:r>
     </w:p>
     <w:p>
       <w:r>
-        <w:t>”O</w:t>
-      </w:r>
-      <w:r>
-        <w:t xml:space="preserve">ok is het goed om het moment te bepalen wanneer het niet meer haalbaar is om een nieuw systeem te maken. Dit moment heet het </w:t>
+        <w:t>Tijdens de start van een project om een nieuw informatiesysteem te creëren is het verstandig om ook te kijken naar de mogelijke risico’s ervan. Risicomanagement maakt dan ook deel uit van de haalbaarheidsstudie. Immers, met veel risico’s komt de haalbaarheid in het geding</w:t>
+      </w:r>
+      <w:r>
+        <w:br/>
+      </w:r>
+      <w:r>
+        <w:t>(</w:t>
+      </w:r>
+      <w:r>
+        <w:rPr>
+          <w:color w:val="4472C4" w:themeColor="accent1"/>
+        </w:rPr>
+        <w:t xml:space="preserve">Bron: </w:t>
       </w:r>
       <w:proofErr w:type="spellStart"/>
       <w:r>
-        <w:t>breakevenpoint</w:t>
+        <w:rPr>
+          <w:color w:val="4472C4" w:themeColor="accent1"/>
+        </w:rPr>
+        <w:t>Edhub</w:t>
       </w:r>
       <w:proofErr w:type="spellEnd"/>
       <w:r>
-        <w:t xml:space="preserve">. Als dit punt duidelijk is, geeft op het moment van uitloop tijdens de implementatiefase uit het information system development life </w:t>
+        <w:rPr>
+          <w:color w:val="4472C4" w:themeColor="accent1"/>
+        </w:rPr>
+        <w:t xml:space="preserve">, Informatiesystemen, 12.2, alinea </w:t>
+      </w:r>
+      <w:r>
+        <w:rPr>
+          <w:color w:val="C00000"/>
+        </w:rPr>
+        <w:t>2</w:t>
+      </w:r>
+      <w:r>
+        <w:t>)</w:t>
+      </w:r>
+    </w:p>
+    <w:p>
+      <w:r>
+        <w:t>Bij de ontwikkeling van geautomatiseerde informatiesystemen zijn er zeven belangrijke soorten risico’s te identificeren:</w:t>
+      </w:r>
+    </w:p>
+    <w:p>
+      <w:pPr>
+        <w:pStyle w:val="ListParagraph"/>
+        <w:numPr>
+          <w:ilvl w:val="0"/>
+          <w:numId w:val="6"/>
+        </w:numPr>
+      </w:pPr>
+      <w:r>
+        <w:t>Commerciële en contractrisico’s. Dit zijn risico’s die voortkomen uit het falen van toeleveranciers, zoals niet op tijd leveren, onvoldoende kwaliteit leveren, of te hoge kosten rekenen.</w:t>
+      </w:r>
+      <w:r>
+        <w:t xml:space="preserve"> Hoge risico hebben wij niet omdat…</w:t>
+      </w:r>
+    </w:p>
+    <w:p>
+      <w:pPr>
+        <w:pStyle w:val="ListParagraph"/>
+        <w:numPr>
+          <w:ilvl w:val="0"/>
+          <w:numId w:val="6"/>
+        </w:numPr>
+      </w:pPr>
+      <w:r>
+        <w:t>Economische omstandigheden. Dit zijn de risico’s die gerelateerd zijn aan een veranderende markt of het niet meer beschikbaar zijn van budget.</w:t>
+      </w:r>
+      <w:r>
+        <w:t xml:space="preserve"> De applicatie die ontwikkeld wordt is geheel kosteloos voor de opdrachtgever en er is </w:t>
+      </w:r>
+      <w:r>
+        <w:t xml:space="preserve">hier </w:t>
+      </w:r>
+      <w:r>
+        <w:t xml:space="preserve">weinig </w:t>
+      </w:r>
+      <w:r>
+        <w:t xml:space="preserve">sprake van </w:t>
+      </w:r>
+      <w:r>
+        <w:t>risico voor “Een veranderende markt.” Dit omdat de markt weinig invloed heeft op het efficiënt maken van een beoordelingstraject</w:t>
+      </w:r>
+      <w:r>
+        <w:t>.</w:t>
+      </w:r>
+    </w:p>
+    <w:p>
+      <w:pPr>
+        <w:pStyle w:val="ListParagraph"/>
+        <w:numPr>
+          <w:ilvl w:val="0"/>
+          <w:numId w:val="6"/>
+        </w:numPr>
+      </w:pPr>
+      <w:r>
+        <w:t>Menselijk handelen. Dit zijn de risico’s die te maken hebben met tekortkomingen in personeel of onvoldoende personeel, zodat het werk niet kan worden afgemaakt.</w:t>
+      </w:r>
+      <w:r>
+        <w:t xml:space="preserve"> Er bestaat een risico dat het project kan worden vertraagd of stopgezet door </w:t>
       </w:r>
       <w:proofErr w:type="spellStart"/>
       <w:r>
-        <w:t>cycle</w:t>
+        <w:t>prive</w:t>
       </w:r>
       <w:proofErr w:type="spellEnd"/>
       <w:r>
-        <w:t xml:space="preserve"> een moment om de implementatie te stoppen. Iets dat veel te weinig in organisaties gebeurt</w:t>
-      </w:r>
-      <w:r>
-        <w:t>.”</w:t>
-      </w:r>
-      <w:r>
-        <w:t xml:space="preserve"> </w:t>
-      </w:r>
+        <w:t>-redenen, fouten bij menselijk handelen of bugs.</w:t>
+      </w:r>
+    </w:p>
+    <w:p>
+      <w:pPr>
+        <w:pStyle w:val="ListParagraph"/>
+        <w:numPr>
+          <w:ilvl w:val="0"/>
+          <w:numId w:val="6"/>
+        </w:numPr>
+      </w:pPr>
+      <w:r>
+        <w:t>Politieke omstandigheden. Politici kunnen zich op de meest onverwachte manieren bemoeien met het creëren van informatiesystemen. Dat kan bijvoorbeeld door middel van boetes of het verbieden van het gebruik van bepaalde technologie.</w:t>
+      </w:r>
+      <w:r>
+        <w:t xml:space="preserve"> Het risico hiervan is laag omdat</w:t>
+      </w:r>
+      <w:r>
+        <w:t xml:space="preserve"> het huidige </w:t>
+      </w:r>
+      <w:r>
+        <w:t xml:space="preserve">demodrop-systeem nog steeds toegestaan is. Ook hoeven wij ons voor dit punt geen zorgen te maken als </w:t>
+      </w:r>
+      <w:proofErr w:type="spellStart"/>
+      <w:r>
+        <w:t>developer</w:t>
+      </w:r>
+      <w:proofErr w:type="spellEnd"/>
+      <w:r>
+        <w:t>. En voor de Eindopdracht.</w:t>
+      </w:r>
+    </w:p>
+    <w:p>
+      <w:pPr>
+        <w:pStyle w:val="ListParagraph"/>
+        <w:numPr>
+          <w:ilvl w:val="0"/>
+          <w:numId w:val="6"/>
+        </w:numPr>
+      </w:pPr>
+      <w:r>
+        <w:t xml:space="preserve">Technologische onderwerpen. Technologie en technologische risico’s hebben bijvoorbeeld te maken met het niet kunnen oplossen van problemen, of met een verkeerde introductie </w:t>
+      </w:r>
+      <w:r>
+        <w:lastRenderedPageBreak/>
+        <w:t>van nieuwe technologie.</w:t>
+      </w:r>
+      <w:r>
+        <w:t xml:space="preserve"> De technologie voor het behalen van de </w:t>
+      </w:r>
+      <w:proofErr w:type="spellStart"/>
+      <w:r>
+        <w:t>requirements</w:t>
+      </w:r>
+      <w:proofErr w:type="spellEnd"/>
+      <w:r>
+        <w:t xml:space="preserve"> bestaa</w:t>
+      </w:r>
+      <w:r>
+        <w:t>n</w:t>
+      </w:r>
+      <w:r>
+        <w:t xml:space="preserve"> al jaren</w:t>
+      </w:r>
+      <w:r>
+        <w:t xml:space="preserve">. Toch blijft er een risico omdat de eigen implementatie </w:t>
+      </w:r>
+      <w:r>
+        <w:t xml:space="preserve">voor onverwachte uitkomsten kan zorgen en zelfs complex </w:t>
+      </w:r>
+      <w:r>
+        <w:t>kan zijn in een eigen project</w:t>
+      </w:r>
+      <w:r>
+        <w:t>.</w:t>
+      </w:r>
+    </w:p>
+    <w:p>
+      <w:pPr>
+        <w:pStyle w:val="ListParagraph"/>
+        <w:numPr>
+          <w:ilvl w:val="0"/>
+          <w:numId w:val="6"/>
+        </w:numPr>
+      </w:pPr>
+      <w:r>
+        <w:t xml:space="preserve">Managementactiviteiten en </w:t>
+      </w:r>
+      <w:proofErr w:type="spellStart"/>
+      <w:r>
+        <w:t>controls</w:t>
+      </w:r>
+      <w:proofErr w:type="spellEnd"/>
+      <w:r>
+        <w:t>. Management heeft een belangrijke stem in de manier waarop projecten lopen. Zo kunnen persoonlijke (dubbele) agenda’s van managers een rol spelen.</w:t>
+      </w:r>
+      <w:r>
+        <w:t xml:space="preserve"> Bij ons is dit moeilijk in te schatten.</w:t>
+      </w:r>
+    </w:p>
+    <w:p>
+      <w:pPr>
+        <w:pStyle w:val="ListParagraph"/>
+        <w:numPr>
+          <w:ilvl w:val="0"/>
+          <w:numId w:val="6"/>
+        </w:numPr>
+      </w:pPr>
+      <w:r>
+        <w:t>Acties van individuen. Bij deze categorie risico’s speelt het feit dat over-specificatie kan plaatsvinden: men automatiseert uitzonderingen of onrealistische verwachtingen van het nieuwe informatiesysteem. Men denkt bijvoorbeeld dat elk mogelijk risico kan worden opgelost.</w:t>
+      </w:r>
+    </w:p>
+    <w:p>
+      <w:pPr>
+        <w:ind w:left="360"/>
+      </w:pPr>
+    </w:p>
+    <w:p>
+      <w:pPr>
+        <w:ind w:left="360"/>
+      </w:pPr>
       <w:r>
         <w:t>(</w:t>
       </w:r>
@@ -14303,7 +14684,7 @@
         <w:rPr>
           <w:color w:val="C00000"/>
         </w:rPr>
-        <w:t>7</w:t>
+        <w:t>17</w:t>
       </w:r>
       <w:r>
         <w:t>)</w:t>
@@ -14317,280 +14698,85 @@
         <w:rPr>
           <w:b/>
           <w:bCs/>
+          <w:color w:val="FF0000"/>
           <w:u w:val="single"/>
         </w:rPr>
       </w:pPr>
+      <w:r>
+        <w:rPr>
+          <w:b/>
+          <w:bCs/>
+          <w:color w:val="FF0000"/>
+          <w:u w:val="single"/>
+        </w:rPr>
+        <w:t>Conclusie</w:t>
+      </w:r>
+      <w:r>
+        <w:rPr>
+          <w:b/>
+          <w:bCs/>
+          <w:color w:val="FF0000"/>
+          <w:u w:val="single"/>
+        </w:rPr>
+        <w:t xml:space="preserve"> –</w:t>
+      </w:r>
+      <w:r>
+        <w:rPr>
+          <w:b/>
+          <w:bCs/>
+          <w:color w:val="FF0000"/>
+          <w:u w:val="single"/>
+        </w:rPr>
+        <w:t xml:space="preserve"> </w:t>
+      </w:r>
+      <w:bookmarkStart w:id="0" w:name="_GoBack"/>
+      <w:bookmarkEnd w:id="0"/>
+      <w:r>
+        <w:rPr>
+          <w:b/>
+          <w:bCs/>
+          <w:color w:val="FF0000"/>
+          <w:u w:val="single"/>
+        </w:rPr>
+        <w:t xml:space="preserve">voorlopig </w:t>
+      </w:r>
+      <w:proofErr w:type="spellStart"/>
+      <w:r>
+        <w:rPr>
+          <w:b/>
+          <w:bCs/>
+          <w:color w:val="FF0000"/>
+          <w:u w:val="single"/>
+        </w:rPr>
+        <w:t>nonsense</w:t>
+      </w:r>
+      <w:proofErr w:type="spellEnd"/>
+      <w:r>
+        <w:rPr>
+          <w:b/>
+          <w:bCs/>
+          <w:color w:val="FF0000"/>
+          <w:u w:val="single"/>
+        </w:rPr>
+        <w:t>—</w:t>
+      </w:r>
     </w:p>
     <w:p>
-      <w:pPr>
-        <w:rPr>
-          <w:b/>
-          <w:bCs/>
-          <w:u w:val="single"/>
-        </w:rPr>
-      </w:pPr>
-      <w:r>
-        <w:rPr>
-          <w:b/>
-          <w:bCs/>
-          <w:u w:val="single"/>
-        </w:rPr>
-        <w:t>R</w:t>
-      </w:r>
-      <w:r>
-        <w:rPr>
-          <w:b/>
-          <w:bCs/>
-          <w:u w:val="single"/>
-        </w:rPr>
-        <w:t>i</w:t>
-      </w:r>
-      <w:r>
-        <w:rPr>
-          <w:b/>
-          <w:bCs/>
-          <w:u w:val="single"/>
-        </w:rPr>
-        <w:t>sico management: Mogelijke risico’s</w:t>
-      </w:r>
-    </w:p>
-    <w:p>
-      <w:r>
-        <w:t xml:space="preserve">Tijdens de start van een project om een nieuw informatiesysteem te creëren is het verstandig om ook te kijken naar de mogelijke risico’s ervan. Risicomanagement maakt dan ook deel uit van de haalbaarheidsstudie. Immers, met veel risico’s komt de haalbaarheid in het geding </w:t>
-      </w:r>
-      <w:r>
-        <w:t>(</w:t>
-      </w:r>
-      <w:r>
-        <w:rPr>
-          <w:color w:val="4472C4" w:themeColor="accent1"/>
-        </w:rPr>
-        <w:t xml:space="preserve">Bron: </w:t>
+      <w:r>
+        <w:t>Uit de haalbaarheidsstudie is gebleken dat</w:t>
+      </w:r>
+      <w:r>
+        <w:t xml:space="preserve"> d</w:t>
+      </w:r>
+      <w:r>
+        <w:t xml:space="preserve">e volgende </w:t>
       </w:r>
       <w:proofErr w:type="spellStart"/>
       <w:r>
-        <w:rPr>
-          <w:color w:val="4472C4" w:themeColor="accent1"/>
-        </w:rPr>
-        <w:t>Edhub</w:t>
+        <w:t>requirements</w:t>
       </w:r>
       <w:proofErr w:type="spellEnd"/>
       <w:r>
-        <w:rPr>
-          <w:color w:val="4472C4" w:themeColor="accent1"/>
-        </w:rPr>
-        <w:t xml:space="preserve">, Informatiesystemen, 12.2, alinea </w:t>
-      </w:r>
-      <w:r>
-        <w:rPr>
-          <w:color w:val="C00000"/>
-        </w:rPr>
-        <w:t>2</w:t>
-      </w:r>
-      <w:r>
-        <w:t>)</w:t>
-      </w:r>
-    </w:p>
-    <w:p>
-      <w:r>
-        <w:t>Bij de ontwikkeling van geautomatiseerde informatiesystemen zijn er zeven belangrijke soorten risico’s te identificeren:</w:t>
-      </w:r>
-    </w:p>
-    <w:p/>
-    <w:p>
-      <w:pPr>
-        <w:pStyle w:val="ListParagraph"/>
-        <w:numPr>
-          <w:ilvl w:val="0"/>
-          <w:numId w:val="6"/>
-        </w:numPr>
-      </w:pPr>
-      <w:r>
-        <w:t>Commerciële en contractrisico’s. Dit zijn risico’s die voortkomen uit het falen van toeleveranciers, zoals niet op tijd leveren, onvoldoende kwaliteit leveren, of te hoge kosten rekenen.</w:t>
-      </w:r>
-    </w:p>
-    <w:p>
-      <w:pPr>
-        <w:pStyle w:val="ListParagraph"/>
-        <w:numPr>
-          <w:ilvl w:val="0"/>
-          <w:numId w:val="6"/>
-        </w:numPr>
-      </w:pPr>
-      <w:r>
-        <w:t>Economische omstandigheden. Dit zijn de risico’s die gerelateerd zijn aan een veranderende markt of het niet meer beschikbaar zijn van budget.</w:t>
-      </w:r>
-    </w:p>
-    <w:p>
-      <w:pPr>
-        <w:pStyle w:val="ListParagraph"/>
-        <w:numPr>
-          <w:ilvl w:val="0"/>
-          <w:numId w:val="6"/>
-        </w:numPr>
-      </w:pPr>
-      <w:r>
-        <w:t>Menselijk handelen. Dit zijn de risico’s die te maken hebben met tekortkomingen in personeel of onvoldoende personeel, zodat het werk niet kan worden afgemaakt.</w:t>
-      </w:r>
-    </w:p>
-    <w:p>
-      <w:pPr>
-        <w:pStyle w:val="ListParagraph"/>
-        <w:numPr>
-          <w:ilvl w:val="0"/>
-          <w:numId w:val="6"/>
-        </w:numPr>
-      </w:pPr>
-      <w:r>
-        <w:lastRenderedPageBreak/>
-        <w:t>Politieke omstandigheden. Politici kunnen zich op de meest onverwachte manieren bemoeien met het creëren van informatiesystemen. Dat kan bijvoorbeeld door middel van boetes of het verbieden van het gebruik van bepaalde technologie.</w:t>
-      </w:r>
-    </w:p>
-    <w:p>
-      <w:pPr>
-        <w:pStyle w:val="ListParagraph"/>
-        <w:numPr>
-          <w:ilvl w:val="0"/>
-          <w:numId w:val="6"/>
-        </w:numPr>
-      </w:pPr>
-      <w:r>
-        <w:t>Technologische onderwerpen. Technologie en technologische risico’s hebben bijvoorbeeld te maken met het niet kunnen oplossen van problemen, of met een verkeerde introductie van nieuwe technologie.</w:t>
-      </w:r>
-    </w:p>
-    <w:p>
-      <w:pPr>
-        <w:pStyle w:val="ListParagraph"/>
-        <w:numPr>
-          <w:ilvl w:val="0"/>
-          <w:numId w:val="6"/>
-        </w:numPr>
-      </w:pPr>
-      <w:r>
-        <w:t xml:space="preserve">Managementactiviteiten en </w:t>
-      </w:r>
-      <w:proofErr w:type="spellStart"/>
-      <w:r>
-        <w:t>controls</w:t>
-      </w:r>
-      <w:proofErr w:type="spellEnd"/>
-      <w:r>
-        <w:t>. Management heeft een belangrijke stem in de manier waarop projecten lopen. Zo kunnen persoonlijke (dubbele) agenda’s van managers een rol spelen.</w:t>
-      </w:r>
-    </w:p>
-    <w:p>
-      <w:pPr>
-        <w:pStyle w:val="ListParagraph"/>
-        <w:numPr>
-          <w:ilvl w:val="0"/>
-          <w:numId w:val="6"/>
-        </w:numPr>
-      </w:pPr>
-      <w:r>
-        <w:t>Acties van individuen. Bij deze categorie risico’s speelt het feit dat over-specificatie kan plaatsvinden: men automatiseert uitzonderingen of onrealistische verwachtingen van het nieuwe informatiesysteem. Men denkt bijvoorbeeld dat elk mogelijk risico kan worden opgelost.</w:t>
-      </w:r>
-    </w:p>
-    <w:p>
-      <w:r>
-        <w:t>(</w:t>
-      </w:r>
-      <w:r>
-        <w:rPr>
-          <w:color w:val="4472C4" w:themeColor="accent1"/>
-        </w:rPr>
-        <w:t xml:space="preserve">Bron: </w:t>
-      </w:r>
-      <w:proofErr w:type="spellStart"/>
-      <w:r>
-        <w:rPr>
-          <w:color w:val="4472C4" w:themeColor="accent1"/>
-        </w:rPr>
-        <w:t>Edhub</w:t>
-      </w:r>
-      <w:proofErr w:type="spellEnd"/>
-      <w:r>
-        <w:rPr>
-          <w:color w:val="4472C4" w:themeColor="accent1"/>
-        </w:rPr>
-        <w:t xml:space="preserve">, Informatiesystemen, 12.2, alinea </w:t>
-      </w:r>
-      <w:r>
-        <w:rPr>
-          <w:color w:val="C00000"/>
-        </w:rPr>
-        <w:t>1</w:t>
-      </w:r>
-      <w:r>
-        <w:rPr>
-          <w:color w:val="C00000"/>
-        </w:rPr>
-        <w:t>7</w:t>
-      </w:r>
-      <w:r>
-        <w:t>)</w:t>
-      </w:r>
-    </w:p>
-    <w:p/>
-    <w:p/>
-    <w:p>
-      <w:pPr>
-        <w:rPr>
-          <w:b/>
-          <w:bCs/>
-          <w:u w:val="single"/>
-        </w:rPr>
-      </w:pPr>
-      <w:r>
-        <w:rPr>
-          <w:b/>
-          <w:bCs/>
-          <w:u w:val="single"/>
-        </w:rPr>
-        <w:t>Conclusie</w:t>
-      </w:r>
-    </w:p>
-    <w:p>
-      <w:pPr>
-        <w:rPr>
-          <w:b/>
-          <w:bCs/>
-        </w:rPr>
-      </w:pPr>
-      <w:r>
-        <w:rPr>
-          <w:b/>
-          <w:bCs/>
-        </w:rPr>
-        <w:t>Uit de haalbaarheidsstudie is gebleken dat</w:t>
-      </w:r>
-      <w:r>
-        <w:rPr>
-          <w:b/>
-          <w:bCs/>
-        </w:rPr>
-        <w:t xml:space="preserve"> d</w:t>
-      </w:r>
-      <w:r>
-        <w:rPr>
-          <w:b/>
-          <w:bCs/>
-        </w:rPr>
-        <w:t xml:space="preserve">e volgende </w:t>
-      </w:r>
-      <w:proofErr w:type="spellStart"/>
-      <w:r>
-        <w:rPr>
-          <w:b/>
-          <w:bCs/>
-        </w:rPr>
-        <w:t>requirements</w:t>
-      </w:r>
-      <w:proofErr w:type="spellEnd"/>
-      <w:r>
-        <w:rPr>
-          <w:b/>
-          <w:bCs/>
-        </w:rPr>
         <w:t xml:space="preserve"> niet haalbaar zijn:</w:t>
       </w:r>
     </w:p>
@@ -14601,96 +14787,48 @@
           <w:ilvl w:val="0"/>
           <w:numId w:val="10"/>
         </w:numPr>
-        <w:rPr>
-          <w:b/>
-          <w:bCs/>
-        </w:rPr>
       </w:pPr>
       <w:proofErr w:type="spellStart"/>
       <w:r>
-        <w:rPr>
-          <w:b/>
-          <w:bCs/>
-        </w:rPr>
         <w:t>Lorem</w:t>
       </w:r>
       <w:proofErr w:type="spellEnd"/>
       <w:r>
-        <w:rPr>
-          <w:b/>
-          <w:bCs/>
-        </w:rPr>
         <w:t xml:space="preserve"> </w:t>
       </w:r>
       <w:proofErr w:type="spellStart"/>
       <w:r>
-        <w:rPr>
-          <w:b/>
-          <w:bCs/>
-        </w:rPr>
         <w:t>Ipsum</w:t>
       </w:r>
       <w:proofErr w:type="spellEnd"/>
       <w:r>
-        <w:rPr>
-          <w:b/>
-          <w:bCs/>
-        </w:rPr>
         <w:t xml:space="preserve"> </w:t>
       </w:r>
       <w:proofErr w:type="spellStart"/>
       <w:r>
-        <w:rPr>
-          <w:b/>
-          <w:bCs/>
-        </w:rPr>
         <w:t>dolor</w:t>
       </w:r>
       <w:proofErr w:type="spellEnd"/>
       <w:r>
-        <w:rPr>
-          <w:b/>
-          <w:bCs/>
-        </w:rPr>
         <w:t xml:space="preserve"> </w:t>
       </w:r>
       <w:proofErr w:type="spellStart"/>
       <w:r>
-        <w:rPr>
-          <w:b/>
-          <w:bCs/>
-        </w:rPr>
         <w:t>sit</w:t>
       </w:r>
       <w:proofErr w:type="spellEnd"/>
       <w:r>
-        <w:rPr>
-          <w:b/>
-          <w:bCs/>
-        </w:rPr>
         <w:t xml:space="preserve"> </w:t>
       </w:r>
       <w:proofErr w:type="spellStart"/>
       <w:r>
-        <w:rPr>
-          <w:b/>
-          <w:bCs/>
-        </w:rPr>
         <w:t>amet</w:t>
       </w:r>
       <w:proofErr w:type="spellEnd"/>
       <w:r>
-        <w:rPr>
-          <w:b/>
-          <w:bCs/>
-        </w:rPr>
         <w:t xml:space="preserve"> </w:t>
       </w:r>
       <w:r>
-        <w:rPr>
-          <w:b/>
-          <w:bCs/>
-        </w:rPr>
         <w:t>omdat:</w:t>
       </w:r>
     </w:p>
@@ -14701,59 +14839,28 @@
           <w:ilvl w:val="0"/>
           <w:numId w:val="13"/>
         </w:numPr>
-        <w:rPr>
-          <w:b/>
-          <w:bCs/>
-        </w:rPr>
       </w:pPr>
       <w:proofErr w:type="spellStart"/>
       <w:r>
-        <w:rPr>
-          <w:b/>
-          <w:bCs/>
-        </w:rPr>
         <w:t>L</w:t>
       </w:r>
       <w:r>
-        <w:rPr>
-          <w:b/>
-          <w:bCs/>
-        </w:rPr>
         <w:t>o</w:t>
       </w:r>
       <w:r>
-        <w:rPr>
-          <w:b/>
-          <w:bCs/>
-        </w:rPr>
         <w:t>rem</w:t>
       </w:r>
       <w:proofErr w:type="spellEnd"/>
       <w:r>
-        <w:rPr>
-          <w:b/>
-          <w:bCs/>
-        </w:rPr>
         <w:t xml:space="preserve"> </w:t>
       </w:r>
       <w:proofErr w:type="spellStart"/>
       <w:r>
-        <w:rPr>
-          <w:b/>
-          <w:bCs/>
-        </w:rPr>
         <w:t>Ipsum</w:t>
       </w:r>
       <w:proofErr w:type="spellEnd"/>
     </w:p>
-    <w:p>
-      <w:pPr>
-        <w:rPr>
-          <w:b/>
-          <w:bCs/>
-        </w:rPr>
-      </w:pPr>
-    </w:p>
+    <w:p/>
     <w:p>
       <w:pPr>
         <w:pStyle w:val="ListParagraph"/>
@@ -14761,48 +14868,24 @@
           <w:ilvl w:val="0"/>
           <w:numId w:val="10"/>
         </w:numPr>
-        <w:rPr>
-          <w:b/>
-          <w:bCs/>
-        </w:rPr>
       </w:pPr>
       <w:proofErr w:type="spellStart"/>
       <w:r>
-        <w:rPr>
-          <w:b/>
-          <w:bCs/>
-        </w:rPr>
         <w:t>Lorem</w:t>
       </w:r>
       <w:proofErr w:type="spellEnd"/>
       <w:r>
-        <w:rPr>
-          <w:b/>
-          <w:bCs/>
-        </w:rPr>
         <w:t xml:space="preserve"> </w:t>
       </w:r>
       <w:proofErr w:type="spellStart"/>
       <w:r>
-        <w:rPr>
-          <w:b/>
-          <w:bCs/>
-        </w:rPr>
         <w:t>i</w:t>
       </w:r>
       <w:r>
-        <w:rPr>
-          <w:b/>
-          <w:bCs/>
-        </w:rPr>
         <w:t>psum</w:t>
       </w:r>
       <w:proofErr w:type="spellEnd"/>
       <w:r>
-        <w:rPr>
-          <w:b/>
-          <w:bCs/>
-        </w:rPr>
         <w:t xml:space="preserve"> omdat:</w:t>
       </w:r>
     </w:p>
@@ -14813,33 +14896,17 @@
           <w:ilvl w:val="0"/>
           <w:numId w:val="12"/>
         </w:numPr>
-        <w:rPr>
-          <w:b/>
-          <w:bCs/>
-        </w:rPr>
       </w:pPr>
       <w:proofErr w:type="spellStart"/>
       <w:r>
-        <w:rPr>
-          <w:b/>
-          <w:bCs/>
-        </w:rPr>
         <w:t>Lorem</w:t>
       </w:r>
       <w:proofErr w:type="spellEnd"/>
       <w:r>
-        <w:rPr>
-          <w:b/>
-          <w:bCs/>
-        </w:rPr>
         <w:t xml:space="preserve"> </w:t>
       </w:r>
       <w:proofErr w:type="spellStart"/>
       <w:r>
-        <w:rPr>
-          <w:b/>
-          <w:bCs/>
-        </w:rPr>
         <w:t>Ipsum</w:t>
       </w:r>
       <w:proofErr w:type="spellEnd"/>
@@ -14851,33 +14918,17 @@
           <w:ilvl w:val="0"/>
           <w:numId w:val="12"/>
         </w:numPr>
-        <w:rPr>
-          <w:b/>
-          <w:bCs/>
-        </w:rPr>
       </w:pPr>
       <w:proofErr w:type="spellStart"/>
       <w:r>
-        <w:rPr>
-          <w:b/>
-          <w:bCs/>
-        </w:rPr>
         <w:t>Lorem</w:t>
       </w:r>
       <w:proofErr w:type="spellEnd"/>
       <w:r>
-        <w:rPr>
-          <w:b/>
-          <w:bCs/>
-        </w:rPr>
         <w:t xml:space="preserve"> </w:t>
       </w:r>
       <w:proofErr w:type="spellStart"/>
       <w:r>
-        <w:rPr>
-          <w:b/>
-          <w:bCs/>
-        </w:rPr>
         <w:t>Ipsum</w:t>
       </w:r>
       <w:proofErr w:type="spellEnd"/>
@@ -14889,45 +14940,22 @@
           <w:ilvl w:val="0"/>
           <w:numId w:val="12"/>
         </w:numPr>
-        <w:rPr>
-          <w:b/>
-          <w:bCs/>
-        </w:rPr>
       </w:pPr>
       <w:proofErr w:type="spellStart"/>
       <w:r>
-        <w:rPr>
-          <w:b/>
-          <w:bCs/>
-        </w:rPr>
         <w:t>Lorem</w:t>
       </w:r>
       <w:proofErr w:type="spellEnd"/>
       <w:r>
-        <w:rPr>
-          <w:b/>
-          <w:bCs/>
-        </w:rPr>
         <w:t xml:space="preserve"> </w:t>
       </w:r>
       <w:proofErr w:type="spellStart"/>
       <w:r>
-        <w:rPr>
-          <w:b/>
-          <w:bCs/>
-        </w:rPr>
         <w:t>Ipsum</w:t>
       </w:r>
       <w:proofErr w:type="spellEnd"/>
     </w:p>
-    <w:p>
-      <w:pPr>
-        <w:rPr>
-          <w:b/>
-          <w:bCs/>
-        </w:rPr>
-      </w:pPr>
-    </w:p>
+    <w:p/>
     <w:p>
       <w:pPr>
         <w:pStyle w:val="ListParagraph"/>
@@ -14935,103 +14963,51 @@
           <w:ilvl w:val="0"/>
           <w:numId w:val="10"/>
         </w:numPr>
-        <w:rPr>
-          <w:b/>
-          <w:bCs/>
-        </w:rPr>
       </w:pPr>
       <w:proofErr w:type="spellStart"/>
       <w:r>
-        <w:rPr>
-          <w:b/>
-          <w:bCs/>
-        </w:rPr>
         <w:t>Lorem</w:t>
       </w:r>
       <w:proofErr w:type="spellEnd"/>
       <w:r>
-        <w:rPr>
-          <w:b/>
-          <w:bCs/>
-        </w:rPr>
         <w:t xml:space="preserve"> </w:t>
       </w:r>
       <w:proofErr w:type="spellStart"/>
       <w:r>
-        <w:rPr>
-          <w:b/>
-          <w:bCs/>
-        </w:rPr>
         <w:t>i</w:t>
       </w:r>
       <w:r>
-        <w:rPr>
-          <w:b/>
-          <w:bCs/>
-        </w:rPr>
         <w:t>psum</w:t>
       </w:r>
       <w:proofErr w:type="spellEnd"/>
       <w:r>
-        <w:rPr>
-          <w:b/>
-          <w:bCs/>
-        </w:rPr>
         <w:t xml:space="preserve"> </w:t>
       </w:r>
       <w:proofErr w:type="spellStart"/>
       <w:r>
-        <w:rPr>
-          <w:b/>
-          <w:bCs/>
-        </w:rPr>
         <w:t>dolor</w:t>
       </w:r>
       <w:proofErr w:type="spellEnd"/>
       <w:r>
-        <w:rPr>
-          <w:b/>
-          <w:bCs/>
-        </w:rPr>
         <w:t xml:space="preserve"> </w:t>
       </w:r>
       <w:proofErr w:type="spellStart"/>
       <w:r>
-        <w:rPr>
-          <w:b/>
-          <w:bCs/>
-        </w:rPr>
         <w:t>sit</w:t>
       </w:r>
       <w:proofErr w:type="spellEnd"/>
       <w:r>
-        <w:rPr>
-          <w:b/>
-          <w:bCs/>
-        </w:rPr>
         <w:t xml:space="preserve"> </w:t>
       </w:r>
       <w:proofErr w:type="spellStart"/>
       <w:r>
-        <w:rPr>
-          <w:b/>
-          <w:bCs/>
-        </w:rPr>
         <w:t>amet</w:t>
       </w:r>
       <w:proofErr w:type="spellEnd"/>
       <w:r>
-        <w:rPr>
-          <w:b/>
-          <w:bCs/>
-        </w:rPr>
         <w:t xml:space="preserve"> </w:t>
       </w:r>
       <w:r>
-        <w:rPr>
-          <w:b/>
-          <w:bCs/>
-        </w:rPr>
         <w:t>omdat:</w:t>
       </w:r>
     </w:p>
@@ -15042,47 +15018,17 @@
           <w:ilvl w:val="0"/>
           <w:numId w:val="17"/>
         </w:numPr>
-        <w:rPr>
-          <w:b/>
-          <w:bCs/>
-        </w:rPr>
       </w:pPr>
       <w:proofErr w:type="spellStart"/>
       <w:r>
-        <w:rPr>
-          <w:b/>
-          <w:bCs/>
-        </w:rPr>
-        <w:t>L</w:t>
-      </w:r>
-      <w:r>
-        <w:rPr>
-          <w:b/>
-          <w:bCs/>
-        </w:rPr>
-        <w:t>o</w:t>
-      </w:r>
-      <w:r>
-        <w:rPr>
-          <w:b/>
-          <w:bCs/>
-        </w:rPr>
-        <w:t>rem</w:t>
+        <w:t>Lorem</w:t>
       </w:r>
       <w:proofErr w:type="spellEnd"/>
       <w:r>
-        <w:rPr>
-          <w:b/>
-          <w:bCs/>
-        </w:rPr>
         <w:t xml:space="preserve"> </w:t>
       </w:r>
       <w:proofErr w:type="spellStart"/>
       <w:r>
-        <w:rPr>
-          <w:b/>
-          <w:bCs/>
-        </w:rPr>
         <w:t>Ipsum</w:t>
       </w:r>
       <w:proofErr w:type="spellEnd"/>
@@ -15094,45 +15040,22 @@
           <w:ilvl w:val="0"/>
           <w:numId w:val="17"/>
         </w:numPr>
-        <w:rPr>
-          <w:b/>
-          <w:bCs/>
-        </w:rPr>
       </w:pPr>
       <w:proofErr w:type="spellStart"/>
       <w:r>
-        <w:rPr>
-          <w:b/>
-          <w:bCs/>
-        </w:rPr>
         <w:t>Lorem</w:t>
       </w:r>
       <w:proofErr w:type="spellEnd"/>
       <w:r>
-        <w:rPr>
-          <w:b/>
-          <w:bCs/>
-        </w:rPr>
         <w:t xml:space="preserve"> </w:t>
       </w:r>
       <w:proofErr w:type="spellStart"/>
       <w:r>
-        <w:rPr>
-          <w:b/>
-          <w:bCs/>
-        </w:rPr>
         <w:t>Ipsum</w:t>
       </w:r>
       <w:proofErr w:type="spellEnd"/>
     </w:p>
-    <w:p>
-      <w:pPr>
-        <w:rPr>
-          <w:b/>
-          <w:bCs/>
-        </w:rPr>
-      </w:pPr>
-    </w:p>
+    <w:p/>
     <w:p>
       <w:pPr>
         <w:pStyle w:val="ListParagraph"/>
@@ -15140,48 +15063,24 @@
           <w:ilvl w:val="0"/>
           <w:numId w:val="10"/>
         </w:numPr>
-        <w:rPr>
-          <w:b/>
-          <w:bCs/>
-        </w:rPr>
       </w:pPr>
       <w:proofErr w:type="spellStart"/>
       <w:r>
-        <w:rPr>
-          <w:b/>
-          <w:bCs/>
-        </w:rPr>
         <w:t>Lorem</w:t>
       </w:r>
       <w:proofErr w:type="spellEnd"/>
       <w:r>
-        <w:rPr>
-          <w:b/>
-          <w:bCs/>
-        </w:rPr>
         <w:t xml:space="preserve"> </w:t>
       </w:r>
       <w:proofErr w:type="spellStart"/>
       <w:r>
-        <w:rPr>
-          <w:b/>
-          <w:bCs/>
-        </w:rPr>
         <w:t>i</w:t>
       </w:r>
       <w:r>
-        <w:rPr>
-          <w:b/>
-          <w:bCs/>
-        </w:rPr>
         <w:t>psum</w:t>
       </w:r>
       <w:proofErr w:type="spellEnd"/>
       <w:r>
-        <w:rPr>
-          <w:b/>
-          <w:bCs/>
-        </w:rPr>
         <w:t xml:space="preserve"> omdat:</w:t>
       </w:r>
     </w:p>
@@ -15192,33 +15091,17 @@
           <w:ilvl w:val="0"/>
           <w:numId w:val="18"/>
         </w:numPr>
-        <w:rPr>
-          <w:b/>
-          <w:bCs/>
-        </w:rPr>
       </w:pPr>
       <w:proofErr w:type="spellStart"/>
       <w:r>
-        <w:rPr>
-          <w:b/>
-          <w:bCs/>
-        </w:rPr>
         <w:t>Lorem</w:t>
       </w:r>
       <w:proofErr w:type="spellEnd"/>
       <w:r>
-        <w:rPr>
-          <w:b/>
-          <w:bCs/>
-        </w:rPr>
         <w:t xml:space="preserve"> </w:t>
       </w:r>
       <w:proofErr w:type="spellStart"/>
       <w:r>
-        <w:rPr>
-          <w:b/>
-          <w:bCs/>
-        </w:rPr>
         <w:t>Ipsum</w:t>
       </w:r>
       <w:proofErr w:type="spellEnd"/>
@@ -15230,33 +15113,17 @@
           <w:ilvl w:val="0"/>
           <w:numId w:val="18"/>
         </w:numPr>
-        <w:rPr>
-          <w:b/>
-          <w:bCs/>
-        </w:rPr>
       </w:pPr>
       <w:proofErr w:type="spellStart"/>
       <w:r>
-        <w:rPr>
-          <w:b/>
-          <w:bCs/>
-        </w:rPr>
         <w:t>Lorem</w:t>
       </w:r>
       <w:proofErr w:type="spellEnd"/>
       <w:r>
-        <w:rPr>
-          <w:b/>
-          <w:bCs/>
-        </w:rPr>
         <w:t xml:space="preserve"> </w:t>
       </w:r>
       <w:proofErr w:type="spellStart"/>
       <w:r>
-        <w:rPr>
-          <w:b/>
-          <w:bCs/>
-        </w:rPr>
         <w:t>Ipsum</w:t>
       </w:r>
       <w:proofErr w:type="spellEnd"/>
@@ -15268,33 +15135,17 @@
           <w:ilvl w:val="0"/>
           <w:numId w:val="18"/>
         </w:numPr>
-        <w:rPr>
-          <w:b/>
-          <w:bCs/>
-        </w:rPr>
       </w:pPr>
       <w:proofErr w:type="spellStart"/>
       <w:r>
-        <w:rPr>
-          <w:b/>
-          <w:bCs/>
-        </w:rPr>
         <w:t>Lorem</w:t>
       </w:r>
       <w:proofErr w:type="spellEnd"/>
       <w:r>
-        <w:rPr>
-          <w:b/>
-          <w:bCs/>
-        </w:rPr>
         <w:t xml:space="preserve"> </w:t>
       </w:r>
       <w:proofErr w:type="spellStart"/>
       <w:r>
-        <w:rPr>
-          <w:b/>
-          <w:bCs/>
-        </w:rPr>
         <w:t>Ipsum</w:t>
       </w:r>
       <w:proofErr w:type="spellEnd"/>
@@ -15303,10 +15154,6 @@
       <w:pPr>
         <w:pStyle w:val="ListParagraph"/>
         <w:ind w:left="1080"/>
-        <w:rPr>
-          <w:b/>
-          <w:bCs/>
-        </w:rPr>
       </w:pPr>
     </w:p>
     <w:p>
@@ -15316,103 +15163,51 @@
           <w:ilvl w:val="0"/>
           <w:numId w:val="10"/>
         </w:numPr>
-        <w:rPr>
-          <w:b/>
-          <w:bCs/>
-        </w:rPr>
       </w:pPr>
       <w:proofErr w:type="spellStart"/>
       <w:r>
-        <w:rPr>
-          <w:b/>
-          <w:bCs/>
-        </w:rPr>
         <w:t>Lorem</w:t>
       </w:r>
       <w:proofErr w:type="spellEnd"/>
       <w:r>
-        <w:rPr>
-          <w:b/>
-          <w:bCs/>
-        </w:rPr>
         <w:t xml:space="preserve"> </w:t>
       </w:r>
       <w:proofErr w:type="spellStart"/>
       <w:r>
-        <w:rPr>
-          <w:b/>
-          <w:bCs/>
-        </w:rPr>
         <w:t>i</w:t>
       </w:r>
       <w:r>
-        <w:rPr>
-          <w:b/>
-          <w:bCs/>
-        </w:rPr>
         <w:t>psum</w:t>
       </w:r>
       <w:proofErr w:type="spellEnd"/>
       <w:r>
-        <w:rPr>
-          <w:b/>
-          <w:bCs/>
-        </w:rPr>
         <w:t xml:space="preserve"> </w:t>
       </w:r>
       <w:proofErr w:type="spellStart"/>
       <w:r>
-        <w:rPr>
-          <w:b/>
-          <w:bCs/>
-        </w:rPr>
         <w:t>dolor</w:t>
       </w:r>
       <w:proofErr w:type="spellEnd"/>
       <w:r>
-        <w:rPr>
-          <w:b/>
-          <w:bCs/>
-        </w:rPr>
         <w:t xml:space="preserve"> </w:t>
       </w:r>
       <w:proofErr w:type="spellStart"/>
       <w:r>
-        <w:rPr>
-          <w:b/>
-          <w:bCs/>
-        </w:rPr>
         <w:t>sit</w:t>
       </w:r>
       <w:proofErr w:type="spellEnd"/>
       <w:r>
-        <w:rPr>
-          <w:b/>
-          <w:bCs/>
-        </w:rPr>
         <w:t xml:space="preserve"> </w:t>
       </w:r>
       <w:proofErr w:type="spellStart"/>
       <w:r>
-        <w:rPr>
-          <w:b/>
-          <w:bCs/>
-        </w:rPr>
         <w:t>amet</w:t>
       </w:r>
       <w:proofErr w:type="spellEnd"/>
       <w:r>
-        <w:rPr>
-          <w:b/>
-          <w:bCs/>
-        </w:rPr>
         <w:t xml:space="preserve"> </w:t>
       </w:r>
       <w:r>
-        <w:rPr>
-          <w:b/>
-          <w:bCs/>
-        </w:rPr>
         <w:t>omdat:</w:t>
       </w:r>
     </w:p>
@@ -15423,47 +15218,17 @@
           <w:ilvl w:val="0"/>
           <w:numId w:val="15"/>
         </w:numPr>
-        <w:rPr>
-          <w:b/>
-          <w:bCs/>
-        </w:rPr>
       </w:pPr>
       <w:proofErr w:type="spellStart"/>
       <w:r>
-        <w:rPr>
-          <w:b/>
-          <w:bCs/>
-        </w:rPr>
-        <w:t>L</w:t>
-      </w:r>
-      <w:r>
-        <w:rPr>
-          <w:b/>
-          <w:bCs/>
-        </w:rPr>
-        <w:t>o</w:t>
-      </w:r>
-      <w:r>
-        <w:rPr>
-          <w:b/>
-          <w:bCs/>
-        </w:rPr>
-        <w:t>rem</w:t>
+        <w:t>Lorem</w:t>
       </w:r>
       <w:proofErr w:type="spellEnd"/>
       <w:r>
-        <w:rPr>
-          <w:b/>
-          <w:bCs/>
-        </w:rPr>
         <w:t xml:space="preserve"> </w:t>
       </w:r>
       <w:proofErr w:type="spellStart"/>
       <w:r>
-        <w:rPr>
-          <w:b/>
-          <w:bCs/>
-        </w:rPr>
         <w:t>Ipsum</w:t>
       </w:r>
       <w:proofErr w:type="spellEnd"/>
@@ -15475,45 +15240,22 @@
           <w:ilvl w:val="0"/>
           <w:numId w:val="15"/>
         </w:numPr>
-        <w:rPr>
-          <w:b/>
-          <w:bCs/>
-        </w:rPr>
       </w:pPr>
       <w:proofErr w:type="spellStart"/>
       <w:r>
-        <w:rPr>
-          <w:b/>
-          <w:bCs/>
-        </w:rPr>
         <w:t>Lorem</w:t>
       </w:r>
       <w:proofErr w:type="spellEnd"/>
       <w:r>
-        <w:rPr>
-          <w:b/>
-          <w:bCs/>
-        </w:rPr>
         <w:t xml:space="preserve"> </w:t>
       </w:r>
       <w:proofErr w:type="spellStart"/>
       <w:r>
-        <w:rPr>
-          <w:b/>
-          <w:bCs/>
-        </w:rPr>
         <w:t>Ipsum</w:t>
       </w:r>
       <w:proofErr w:type="spellEnd"/>
     </w:p>
-    <w:p>
-      <w:pPr>
-        <w:rPr>
-          <w:b/>
-          <w:bCs/>
-        </w:rPr>
-      </w:pPr>
-    </w:p>
+    <w:p/>
     <w:p>
       <w:pPr>
         <w:pStyle w:val="ListParagraph"/>
@@ -15521,41 +15263,21 @@
           <w:ilvl w:val="0"/>
           <w:numId w:val="10"/>
         </w:numPr>
-        <w:rPr>
-          <w:b/>
-          <w:bCs/>
-        </w:rPr>
       </w:pPr>
       <w:proofErr w:type="spellStart"/>
       <w:r>
-        <w:rPr>
-          <w:b/>
-          <w:bCs/>
-        </w:rPr>
         <w:t>Lorem</w:t>
       </w:r>
       <w:proofErr w:type="spellEnd"/>
       <w:r>
-        <w:rPr>
-          <w:b/>
-          <w:bCs/>
-        </w:rPr>
         <w:t xml:space="preserve"> </w:t>
       </w:r>
       <w:proofErr w:type="spellStart"/>
       <w:r>
-        <w:rPr>
-          <w:b/>
-          <w:bCs/>
-        </w:rPr>
         <w:t>Ipsum</w:t>
       </w:r>
       <w:proofErr w:type="spellEnd"/>
       <w:r>
-        <w:rPr>
-          <w:b/>
-          <w:bCs/>
-        </w:rPr>
         <w:t xml:space="preserve"> omdat:</w:t>
       </w:r>
     </w:p>
@@ -15566,231 +15288,345 @@
           <w:ilvl w:val="0"/>
           <w:numId w:val="14"/>
         </w:numPr>
-        <w:rPr>
-          <w:b/>
-          <w:bCs/>
-        </w:rPr>
       </w:pPr>
       <w:proofErr w:type="spellStart"/>
       <w:r>
-        <w:rPr>
-          <w:b/>
-          <w:bCs/>
-        </w:rPr>
         <w:lastRenderedPageBreak/>
         <w:t>Lorem</w:t>
       </w:r>
       <w:proofErr w:type="spellEnd"/>
       <w:r>
-        <w:rPr>
-          <w:b/>
-          <w:bCs/>
-        </w:rPr>
         <w:t xml:space="preserve"> </w:t>
       </w:r>
       <w:proofErr w:type="spellStart"/>
       <w:r>
-        <w:rPr>
-          <w:b/>
-          <w:bCs/>
-        </w:rPr>
         <w:t>Ipsum</w:t>
       </w:r>
       <w:proofErr w:type="spellEnd"/>
     </w:p>
     <w:p>
-      <w:pPr>
-        <w:rPr>
-          <w:b/>
-          <w:bCs/>
-        </w:rPr>
-      </w:pPr>
+      <w:r>
+        <w:t>De volgende punten een risico vormen:</w:t>
+      </w:r>
     </w:p>
     <w:p>
       <w:pPr>
-        <w:rPr>
-          <w:b/>
-          <w:bCs/>
-          <w:color w:val="000000" w:themeColor="text1"/>
-        </w:rPr>
-      </w:pPr>
-      <w:r>
-        <w:rPr>
-          <w:b/>
-          <w:bCs/>
-          <w:color w:val="000000" w:themeColor="text1"/>
-        </w:rPr>
-        <w:t>Uit de haalbaarheidsstudie is gebleken dat d</w:t>
-      </w:r>
-      <w:r>
-        <w:rPr>
-          <w:b/>
-          <w:bCs/>
-          <w:color w:val="000000" w:themeColor="text1"/>
-        </w:rPr>
-        <w:t xml:space="preserve">e rest van de </w:t>
-      </w:r>
+        <w:pStyle w:val="ListParagraph"/>
+        <w:numPr>
+          <w:ilvl w:val="0"/>
+          <w:numId w:val="10"/>
+        </w:numPr>
+      </w:pPr>
       <w:proofErr w:type="spellStart"/>
       <w:r>
-        <w:rPr>
-          <w:b/>
-          <w:bCs/>
-          <w:color w:val="000000" w:themeColor="text1"/>
-        </w:rPr>
-        <w:t>requirements</w:t>
+        <w:t>Lorem</w:t>
       </w:r>
       <w:proofErr w:type="spellEnd"/>
       <w:r>
-        <w:rPr>
-          <w:b/>
-          <w:bCs/>
-          <w:color w:val="000000" w:themeColor="text1"/>
-        </w:rPr>
-        <w:t xml:space="preserve"> haalbaar </w:t>
-      </w:r>
-      <w:r>
-        <w:rPr>
-          <w:b/>
-          <w:bCs/>
-          <w:color w:val="000000" w:themeColor="text1"/>
-        </w:rPr>
-        <w:t>zijn</w:t>
-      </w:r>
-      <w:r>
-        <w:rPr>
-          <w:b/>
-          <w:bCs/>
-          <w:color w:val="000000" w:themeColor="text1"/>
-        </w:rPr>
-        <w:t xml:space="preserve">, </w:t>
-      </w:r>
-      <w:r>
-        <w:rPr>
-          <w:b/>
-          <w:bCs/>
-          <w:color w:val="000000" w:themeColor="text1"/>
-        </w:rPr>
-        <w:t>d</w:t>
-      </w:r>
-      <w:r>
-        <w:rPr>
-          <w:b/>
-          <w:bCs/>
-          <w:color w:val="000000" w:themeColor="text1"/>
-        </w:rPr>
-        <w:t>evelopment 4 weken duurt</w:t>
-      </w:r>
-      <w:r>
-        <w:rPr>
-          <w:b/>
-          <w:bCs/>
-          <w:color w:val="000000" w:themeColor="text1"/>
-        </w:rPr>
-        <w:t>, Het project ons €0,20 cent kost en</w:t>
-      </w:r>
-      <w:r>
-        <w:rPr>
-          <w:b/>
-          <w:bCs/>
-          <w:color w:val="000000" w:themeColor="text1"/>
-        </w:rPr>
-        <w:t xml:space="preserve"> het eindproduct organiek </w:t>
+        <w:t xml:space="preserve"> </w:t>
       </w:r>
       <w:proofErr w:type="spellStart"/>
       <w:r>
-        <w:rPr>
-          <w:b/>
-          <w:bCs/>
-          <w:color w:val="000000" w:themeColor="text1"/>
-        </w:rPr>
-        <w:t>accepteerbaar</w:t>
+        <w:t>Ipsum</w:t>
       </w:r>
       <w:proofErr w:type="spellEnd"/>
       <w:r>
-        <w:rPr>
-          <w:b/>
-          <w:bCs/>
-          <w:color w:val="000000" w:themeColor="text1"/>
-        </w:rPr>
-        <w:t xml:space="preserve"> is</w:t>
-      </w:r>
-      <w:r>
-        <w:rPr>
-          <w:b/>
-          <w:bCs/>
-          <w:color w:val="000000" w:themeColor="text1"/>
-        </w:rPr>
-        <w:t>.</w:t>
+        <w:t xml:space="preserve"> </w:t>
+      </w:r>
+      <w:proofErr w:type="spellStart"/>
+      <w:r>
+        <w:t>dolor</w:t>
+      </w:r>
+      <w:proofErr w:type="spellEnd"/>
+      <w:r>
+        <w:t xml:space="preserve"> </w:t>
+      </w:r>
+      <w:proofErr w:type="spellStart"/>
+      <w:r>
+        <w:t>sit</w:t>
+      </w:r>
+      <w:proofErr w:type="spellEnd"/>
+      <w:r>
+        <w:t xml:space="preserve"> </w:t>
+      </w:r>
+      <w:proofErr w:type="spellStart"/>
+      <w:r>
+        <w:t>amet</w:t>
+      </w:r>
+      <w:proofErr w:type="spellEnd"/>
+      <w:r>
+        <w:t xml:space="preserve"> omdat:</w:t>
       </w:r>
     </w:p>
     <w:p>
       <w:pPr>
-        <w:rPr>
-          <w:b/>
-          <w:bCs/>
+        <w:pStyle w:val="ListParagraph"/>
+        <w:numPr>
+          <w:ilvl w:val="0"/>
+          <w:numId w:val="13"/>
+        </w:numPr>
+      </w:pPr>
+      <w:proofErr w:type="spellStart"/>
+      <w:r>
+        <w:t>Lorem</w:t>
+      </w:r>
+      <w:proofErr w:type="spellEnd"/>
+      <w:r>
+        <w:t xml:space="preserve"> </w:t>
+      </w:r>
+      <w:proofErr w:type="spellStart"/>
+      <w:r>
+        <w:t>Ipsum</w:t>
+      </w:r>
+      <w:proofErr w:type="spellEnd"/>
+    </w:p>
+    <w:p/>
+    <w:p>
+      <w:pPr>
+        <w:pStyle w:val="ListParagraph"/>
+        <w:numPr>
+          <w:ilvl w:val="0"/>
+          <w:numId w:val="10"/>
+        </w:numPr>
+      </w:pPr>
+      <w:proofErr w:type="spellStart"/>
+      <w:r>
+        <w:t>Lorem</w:t>
+      </w:r>
+      <w:proofErr w:type="spellEnd"/>
+      <w:r>
+        <w:t xml:space="preserve"> </w:t>
+      </w:r>
+      <w:proofErr w:type="spellStart"/>
+      <w:r>
+        <w:t>ipsum</w:t>
+      </w:r>
+      <w:proofErr w:type="spellEnd"/>
+      <w:r>
+        <w:t xml:space="preserve"> omdat:</w:t>
+      </w:r>
+    </w:p>
+    <w:p>
+      <w:pPr>
+        <w:pStyle w:val="ListParagraph"/>
+        <w:numPr>
+          <w:ilvl w:val="0"/>
+          <w:numId w:val="12"/>
+        </w:numPr>
+      </w:pPr>
+      <w:proofErr w:type="spellStart"/>
+      <w:r>
+        <w:t>Lorem</w:t>
+      </w:r>
+      <w:proofErr w:type="spellEnd"/>
+      <w:r>
+        <w:t xml:space="preserve"> </w:t>
+      </w:r>
+      <w:proofErr w:type="spellStart"/>
+      <w:r>
+        <w:t>Ipsum</w:t>
+      </w:r>
+      <w:proofErr w:type="spellEnd"/>
+    </w:p>
+    <w:p>
+      <w:pPr>
+        <w:pStyle w:val="ListParagraph"/>
+        <w:numPr>
+          <w:ilvl w:val="0"/>
+          <w:numId w:val="12"/>
+        </w:numPr>
+      </w:pPr>
+      <w:proofErr w:type="spellStart"/>
+      <w:r>
+        <w:t>Lorem</w:t>
+      </w:r>
+      <w:proofErr w:type="spellEnd"/>
+      <w:r>
+        <w:t xml:space="preserve"> </w:t>
+      </w:r>
+      <w:proofErr w:type="spellStart"/>
+      <w:r>
+        <w:t>Ipsum</w:t>
+      </w:r>
+      <w:proofErr w:type="spellEnd"/>
+    </w:p>
+    <w:p>
+      <w:pPr>
+        <w:pStyle w:val="ListParagraph"/>
+        <w:numPr>
+          <w:ilvl w:val="0"/>
+          <w:numId w:val="12"/>
+        </w:numPr>
+      </w:pPr>
+      <w:proofErr w:type="spellStart"/>
+      <w:r>
+        <w:t>Lorem</w:t>
+      </w:r>
+      <w:proofErr w:type="spellEnd"/>
+      <w:r>
+        <w:t xml:space="preserve"> </w:t>
+      </w:r>
+      <w:proofErr w:type="spellStart"/>
+      <w:r>
+        <w:t>Ipsum</w:t>
+      </w:r>
+      <w:proofErr w:type="spellEnd"/>
+    </w:p>
+    <w:p/>
+    <w:p/>
+    <w:p>
+      <w:pPr>
+        <w:rPr>
           <w:color w:val="000000" w:themeColor="text1"/>
         </w:rPr>
       </w:pPr>
       <w:r>
         <w:rPr>
-          <w:b/>
-          <w:bCs/>
           <w:color w:val="000000" w:themeColor="text1"/>
         </w:rPr>
+        <w:t>Uit de haalbaarheidsstudie is gebleken dat d</w:t>
+      </w:r>
+      <w:r>
+        <w:rPr>
+          <w:color w:val="000000" w:themeColor="text1"/>
+        </w:rPr>
+        <w:t xml:space="preserve">e rest van de </w:t>
+      </w:r>
+      <w:proofErr w:type="spellStart"/>
+      <w:r>
+        <w:rPr>
+          <w:color w:val="000000" w:themeColor="text1"/>
+        </w:rPr>
+        <w:t>requirements</w:t>
+      </w:r>
+      <w:proofErr w:type="spellEnd"/>
+      <w:r>
+        <w:rPr>
+          <w:color w:val="000000" w:themeColor="text1"/>
+        </w:rPr>
+        <w:t xml:space="preserve"> haalbaar </w:t>
+      </w:r>
+      <w:r>
+        <w:rPr>
+          <w:color w:val="000000" w:themeColor="text1"/>
+        </w:rPr>
+        <w:t>zijn</w:t>
+      </w:r>
+      <w:r>
+        <w:rPr>
+          <w:color w:val="000000" w:themeColor="text1"/>
+        </w:rPr>
+        <w:t xml:space="preserve">, </w:t>
+      </w:r>
+      <w:r>
+        <w:rPr>
+          <w:color w:val="000000" w:themeColor="text1"/>
+        </w:rPr>
+        <w:t>d</w:t>
+      </w:r>
+      <w:r>
+        <w:rPr>
+          <w:color w:val="000000" w:themeColor="text1"/>
+        </w:rPr>
+        <w:t>evelopment 4 weken duurt</w:t>
+      </w:r>
+      <w:r>
+        <w:rPr>
+          <w:color w:val="000000" w:themeColor="text1"/>
+        </w:rPr>
+        <w:t>, Het project ons €0,20 cent kost en</w:t>
+      </w:r>
+      <w:r>
+        <w:rPr>
+          <w:color w:val="000000" w:themeColor="text1"/>
+        </w:rPr>
+        <w:t xml:space="preserve"> het eindproduct organiek </w:t>
+      </w:r>
+      <w:proofErr w:type="spellStart"/>
+      <w:r>
+        <w:rPr>
+          <w:color w:val="000000" w:themeColor="text1"/>
+        </w:rPr>
+        <w:t>accepteerbaar</w:t>
+      </w:r>
+      <w:proofErr w:type="spellEnd"/>
+      <w:r>
+        <w:rPr>
+          <w:color w:val="000000" w:themeColor="text1"/>
+        </w:rPr>
+        <w:t xml:space="preserve"> is</w:t>
+      </w:r>
+      <w:r>
+        <w:rPr>
+          <w:color w:val="000000" w:themeColor="text1"/>
+        </w:rPr>
+        <w:t>.</w:t>
+      </w:r>
+    </w:p>
+    <w:p>
+      <w:pPr>
+        <w:rPr>
+          <w:color w:val="000000" w:themeColor="text1"/>
+        </w:rPr>
+      </w:pPr>
+      <w:r>
+        <w:rPr>
+          <w:color w:val="000000" w:themeColor="text1"/>
+        </w:rPr>
         <w:t xml:space="preserve">Dit is een positief resultaat voor </w:t>
       </w:r>
       <w:r>
         <w:rPr>
-          <w:b/>
-          <w:bCs/>
           <w:color w:val="000000" w:themeColor="text1"/>
         </w:rPr>
         <w:t xml:space="preserve">het </w:t>
       </w:r>
       <w:r>
         <w:rPr>
-          <w:b/>
-          <w:bCs/>
           <w:color w:val="000000" w:themeColor="text1"/>
         </w:rPr>
         <w:t>uitvoeren va</w:t>
       </w:r>
       <w:r>
         <w:rPr>
-          <w:b/>
-          <w:bCs/>
           <w:color w:val="000000" w:themeColor="text1"/>
         </w:rPr>
         <w:t>n</w:t>
       </w:r>
       <w:r>
         <w:rPr>
-          <w:b/>
-          <w:bCs/>
           <w:color w:val="000000" w:themeColor="text1"/>
         </w:rPr>
-        <w:t xml:space="preserve"> het </w:t>
-      </w:r>
-      <w:r>
-        <w:rPr>
-          <w:b/>
-          <w:bCs/>
+        <w:t xml:space="preserve"> </w:t>
+      </w:r>
+      <w:proofErr w:type="gramStart"/>
+      <w:r>
+        <w:rPr>
           <w:color w:val="000000" w:themeColor="text1"/>
         </w:rPr>
+        <w:t>het</w:t>
+      </w:r>
+      <w:proofErr w:type="gramEnd"/>
+      <w:r>
+        <w:rPr>
+          <w:color w:val="000000" w:themeColor="text1"/>
+        </w:rPr>
+        <w:t xml:space="preserve"> </w:t>
+      </w:r>
+      <w:r>
+        <w:rPr>
+          <w:color w:val="000000" w:themeColor="text1"/>
+        </w:rPr>
         <w:t>o</w:t>
       </w:r>
       <w:r>
         <w:rPr>
-          <w:b/>
-          <w:bCs/>
           <w:color w:val="000000" w:themeColor="text1"/>
         </w:rPr>
         <w:t>ntwikkeling van het ge</w:t>
       </w:r>
       <w:r>
         <w:rPr>
-          <w:b/>
-          <w:bCs/>
           <w:color w:val="000000" w:themeColor="text1"/>
         </w:rPr>
         <w:t>vraagde systeem.</w:t>
@@ -18575,7 +18411,7 @@
   <w:style w:type="paragraph" w:default="1" w:styleId="Normal">
     <w:name w:val="Normal"/>
     <w:qFormat/>
-    <w:rsid w:val="00CD4DC7"/>
+    <w:rsid w:val="0024678C"/>
     <w:rPr>
       <w:lang w:val="nl-NL"/>
     </w:rPr>

</xml_diff>

<commit_message>
Example added + Balsamic User_Mobile Design
</commit_message>
<xml_diff>
--- a/Requirements + Definitiestudie/Haalbaarheidsstudie Esther.docx
+++ b/Requirements + Definitiestudie/Haalbaarheidsstudie Esther.docx
@@ -399,7 +399,13 @@
         <w:t>demo</w:t>
       </w:r>
       <w:r>
-        <w:t xml:space="preserve"> willen opsturen doen dit </w:t>
+        <w:t xml:space="preserve"> willen </w:t>
+      </w:r>
+      <w:r>
+        <w:t xml:space="preserve">laten beoordelen, </w:t>
+      </w:r>
+      <w:r>
+        <w:t xml:space="preserve">doen dit </w:t>
       </w:r>
       <w:r>
         <w:t>via een</w:t>
@@ -414,7 +420,10 @@
         <w:t xml:space="preserve">voegen daar </w:t>
       </w:r>
       <w:r>
-        <w:t>een link naar hun d</w:t>
+        <w:t>de</w:t>
+      </w:r>
+      <w:r>
+        <w:t xml:space="preserve"> link naar hun d</w:t>
       </w:r>
       <w:r>
         <w:t>emo</w:t>
@@ -426,7 +435,22 @@
         <w:t>.</w:t>
       </w:r>
       <w:r>
-        <w:t xml:space="preserve"> Het formulier komt als bericht in de mailbox bij het </w:t>
+        <w:t xml:space="preserve"> Vervolgens komt h</w:t>
+      </w:r>
+      <w:r>
+        <w:t>et formulier</w:t>
+      </w:r>
+      <w:r>
+        <w:t xml:space="preserve"> </w:t>
+      </w:r>
+      <w:r>
+        <w:t>als</w:t>
+      </w:r>
+      <w:r>
+        <w:t xml:space="preserve"> </w:t>
+      </w:r>
+      <w:r>
+        <w:t xml:space="preserve">bericht in de mailbox bij het </w:t>
       </w:r>
       <w:r>
         <w:t>b</w:t>
@@ -438,7 +462,16 @@
         <w:t xml:space="preserve">. </w:t>
       </w:r>
       <w:r>
-        <w:t xml:space="preserve">En het backoffice-team gebruikt dan de link in de mail om </w:t>
+        <w:t>H</w:t>
+      </w:r>
+      <w:r>
+        <w:t xml:space="preserve">et backoffice-team gebruikt </w:t>
+      </w:r>
+      <w:r>
+        <w:t xml:space="preserve">dan </w:t>
+      </w:r>
+      <w:r>
+        <w:t xml:space="preserve">de link in de mail om </w:t>
       </w:r>
       <w:r>
         <w:t xml:space="preserve">de muziek </w:t>
@@ -453,29 +486,122 @@
         <w:t>.</w:t>
       </w:r>
       <w:r>
+        <w:t xml:space="preserve"> </w:t>
+      </w:r>
+      <w:r>
+        <w:t>Als de demo</w:t>
+      </w:r>
+      <w:r>
+        <w:t xml:space="preserve"> goed gevonden wordt</w:t>
+      </w:r>
+      <w:r>
+        <w:t xml:space="preserve"> </w:t>
+      </w:r>
+      <w:r>
+        <w:t xml:space="preserve">komt </w:t>
+      </w:r>
+      <w:r>
+        <w:t>deze</w:t>
+      </w:r>
+      <w:r>
+        <w:t xml:space="preserve"> uiteindelijk bij </w:t>
+      </w:r>
+      <w:r>
+        <w:t xml:space="preserve">Don </w:t>
+      </w:r>
+      <w:proofErr w:type="spellStart"/>
+      <w:r>
+        <w:t>Diablo</w:t>
+      </w:r>
+      <w:proofErr w:type="spellEnd"/>
+      <w:r>
+        <w:t xml:space="preserve"> terecht</w:t>
+      </w:r>
+      <w:r>
+        <w:t>.</w:t>
+      </w:r>
+      <w:r>
+        <w:t xml:space="preserve"> Zo niet maakt het backofficeteam dit kenbaa</w:t>
+      </w:r>
+      <w:r>
+        <w:t>r</w:t>
+      </w:r>
+      <w:r>
+        <w:t>.</w:t>
+      </w:r>
+      <w:r>
         <w:br/>
-        <w:t>Vervolgens wordt de demo beoordeeld en</w:t>
+      </w:r>
+      <w:r>
+        <w:t>Als</w:t>
       </w:r>
       <w:r>
         <w:t xml:space="preserve"> </w:t>
       </w:r>
       <w:r>
-        <w:t>a</w:t>
-      </w:r>
-      <w:r>
-        <w:t>ls</w:t>
-      </w:r>
+        <w:t xml:space="preserve">Don </w:t>
+      </w:r>
+      <w:proofErr w:type="spellStart"/>
+      <w:r>
+        <w:t>Diablo</w:t>
+      </w:r>
+      <w:proofErr w:type="spellEnd"/>
       <w:r>
         <w:t xml:space="preserve"> </w:t>
       </w:r>
       <w:r>
-        <w:t>het goed gevonden wordt</w:t>
+        <w:t xml:space="preserve">net zo </w:t>
+      </w:r>
+      <w:r>
+        <w:t>enthousiast</w:t>
       </w:r>
       <w:r>
         <w:t xml:space="preserve"> </w:t>
       </w:r>
       <w:r>
-        <w:t xml:space="preserve">komt de demo uiteindelijk bij </w:t>
+        <w:t xml:space="preserve">is </w:t>
+      </w:r>
+      <w:r>
+        <w:t xml:space="preserve">over </w:t>
+      </w:r>
+      <w:r>
+        <w:t>de demo</w:t>
+      </w:r>
+      <w:r>
+        <w:t xml:space="preserve"> word</w:t>
+      </w:r>
+      <w:r>
+        <w:t>t</w:t>
+      </w:r>
+      <w:r>
+        <w:t xml:space="preserve"> er</w:t>
+      </w:r>
+      <w:r>
+        <w:t xml:space="preserve"> </w:t>
+      </w:r>
+      <w:r>
+        <w:t>c</w:t>
+      </w:r>
+      <w:r>
+        <w:t xml:space="preserve">ontact </w:t>
+      </w:r>
+      <w:r>
+        <w:t>met de ver</w:t>
+      </w:r>
+      <w:r>
+        <w:t>z</w:t>
+      </w:r>
+      <w:r>
+        <w:t xml:space="preserve">ender </w:t>
+      </w:r>
+      <w:r>
+        <w:t>opgenomen. Vind</w:t>
+      </w:r>
+      <w:r>
+        <w:t>t</w:t>
+      </w:r>
+      <w:r>
+        <w:t xml:space="preserve"> </w:t>
       </w:r>
       <w:r>
         <w:t xml:space="preserve">Don </w:t>
@@ -486,86 +612,10 @@
       </w:r>
       <w:proofErr w:type="spellEnd"/>
       <w:r>
-        <w:t xml:space="preserve"> terecht</w:t>
+        <w:t xml:space="preserve"> het toch niks maakt hij dat ook kenbaar</w:t>
       </w:r>
       <w:r>
         <w:t>.</w:t>
-      </w:r>
-      <w:r>
-        <w:t xml:space="preserve"> Als</w:t>
-      </w:r>
-      <w:r>
-        <w:t xml:space="preserve"> </w:t>
-      </w:r>
-      <w:r>
-        <w:t xml:space="preserve">Don </w:t>
-      </w:r>
-      <w:proofErr w:type="spellStart"/>
-      <w:r>
-        <w:t>Diablo</w:t>
-      </w:r>
-      <w:proofErr w:type="spellEnd"/>
-      <w:r>
-        <w:t xml:space="preserve"> </w:t>
-      </w:r>
-      <w:r>
-        <w:t xml:space="preserve">net zo </w:t>
-      </w:r>
-      <w:r>
-        <w:t>enthousiast</w:t>
-      </w:r>
-      <w:r>
-        <w:t xml:space="preserve"> </w:t>
-      </w:r>
-      <w:r>
-        <w:t xml:space="preserve">is </w:t>
-      </w:r>
-      <w:r>
-        <w:t xml:space="preserve">over </w:t>
-      </w:r>
-      <w:r>
-        <w:t>de demo</w:t>
-      </w:r>
-      <w:r>
-        <w:t xml:space="preserve"> word</w:t>
-      </w:r>
-      <w:r>
-        <w:t>t</w:t>
-      </w:r>
-      <w:r>
-        <w:t xml:space="preserve"> er</w:t>
-      </w:r>
-      <w:r>
-        <w:t xml:space="preserve"> </w:t>
-      </w:r>
-      <w:r>
-        <w:t>c</w:t>
-      </w:r>
-      <w:r>
-        <w:t xml:space="preserve">ontact </w:t>
-      </w:r>
-      <w:r>
-        <w:t>met de ver</w:t>
-      </w:r>
-      <w:r>
-        <w:t>z</w:t>
-      </w:r>
-      <w:r>
-        <w:t xml:space="preserve">ender </w:t>
-      </w:r>
-      <w:r>
-        <w:t xml:space="preserve">opgenomen. Vind </w:t>
-      </w:r>
-      <w:r>
-        <w:t xml:space="preserve">Don </w:t>
-      </w:r>
-      <w:proofErr w:type="spellStart"/>
-      <w:r>
-        <w:t>Diablo</w:t>
-      </w:r>
-      <w:proofErr w:type="spellEnd"/>
-      <w:r>
-        <w:t xml:space="preserve"> het toch niks maakt hij dat ook kenbaar.</w:t>
       </w:r>
     </w:p>
     <w:p>
@@ -612,7 +662,13 @@
         <w:t>systeem</w:t>
       </w:r>
       <w:r>
-        <w:t xml:space="preserve">” </w:t>
+        <w:t>”</w:t>
+      </w:r>
+      <w:r>
+        <w:t xml:space="preserve"> gaan</w:t>
+      </w:r>
+      <w:r>
+        <w:t xml:space="preserve"> </w:t>
       </w:r>
       <w:r>
         <w:t>noemen</w:t>
@@ -630,7 +686,13 @@
         <w:t>edoeling</w:t>
       </w:r>
       <w:r>
-        <w:t xml:space="preserve"> is dat probleempunten </w:t>
+        <w:t xml:space="preserve"> is dat </w:t>
+      </w:r>
+      <w:r>
+        <w:t>kwesties</w:t>
+      </w:r>
+      <w:r>
+        <w:t xml:space="preserve"> </w:t>
       </w:r>
       <w:r>
         <w:t>als o.a.</w:t>
@@ -639,7 +701,19 @@
         <w:t xml:space="preserve"> overzicht</w:t>
       </w:r>
       <w:r>
-        <w:t xml:space="preserve"> en snelheid </w:t>
+        <w:t xml:space="preserve">, </w:t>
+      </w:r>
+      <w:r>
+        <w:t xml:space="preserve">snelheid </w:t>
+      </w:r>
+      <w:r>
+        <w:t xml:space="preserve">en </w:t>
+      </w:r>
+      <w:r>
+        <w:t>gebruiksvriendelijkheid</w:t>
+      </w:r>
+      <w:r>
+        <w:t xml:space="preserve"> </w:t>
       </w:r>
       <w:r>
         <w:t>met</w:t>
@@ -715,77 +789,106 @@
         <w:t>, en het backoffice-team</w:t>
       </w:r>
       <w:r>
-        <w:t xml:space="preserve"> kan deze makkelijk afkeuren en goedkeuren</w:t>
-      </w:r>
-      <w:r>
-        <w:t xml:space="preserve"> in hun omgeving</w:t>
-      </w:r>
-      <w:r>
-        <w:t xml:space="preserve"> en kunnen ook commentaar bij demo’s achterlaten.</w:t>
+        <w:t xml:space="preserve"> kan deze</w:t>
+      </w:r>
+      <w:r>
+        <w:t>, in hun omgeving</w:t>
+      </w:r>
+      <w:r>
+        <w:t xml:space="preserve"> makkelijk goed</w:t>
+      </w:r>
+      <w:r>
+        <w:t>-en-af</w:t>
+      </w:r>
+      <w:r>
+        <w:t>keu</w:t>
+      </w:r>
+      <w:r>
+        <w:t>ren.</w:t>
+      </w:r>
+      <w:r>
+        <w:br/>
+      </w:r>
+      <w:r>
+        <w:t xml:space="preserve">De </w:t>
+      </w:r>
+      <w:r>
+        <w:t>volledige</w:t>
+      </w:r>
+      <w:r>
+        <w:t xml:space="preserve"> u</w:t>
+      </w:r>
+      <w:proofErr w:type="spellStart"/>
+      <w:r>
+        <w:t>se</w:t>
+      </w:r>
+      <w:proofErr w:type="spellEnd"/>
+      <w:r>
+        <w:t xml:space="preserve"> case is </w:t>
+      </w:r>
+      <w:r>
+        <w:t>te vinden</w:t>
+      </w:r>
+      <w:r>
+        <w:t xml:space="preserve"> in de </w:t>
+      </w:r>
+      <w:proofErr w:type="spellStart"/>
+      <w:r>
+        <w:t>use</w:t>
+      </w:r>
+      <w:proofErr w:type="spellEnd"/>
+      <w:r>
+        <w:t>-case diagram</w:t>
+      </w:r>
+      <w:r>
+        <w:t xml:space="preserve"> e</w:t>
+      </w:r>
+      <w:r>
+        <w:t>n</w:t>
+      </w:r>
+      <w:r>
+        <w:t xml:space="preserve"> </w:t>
+      </w:r>
+      <w:r>
+        <w:t xml:space="preserve">de </w:t>
+      </w:r>
+      <w:proofErr w:type="spellStart"/>
+      <w:r>
+        <w:t>requirements</w:t>
+      </w:r>
+      <w:proofErr w:type="spellEnd"/>
+      <w:r>
+        <w:t xml:space="preserve"> </w:t>
+      </w:r>
+      <w:r>
+        <w:t>z</w:t>
+      </w:r>
+      <w:r>
+        <w:t>ij</w:t>
+      </w:r>
+      <w:r>
+        <w:t xml:space="preserve">n zowel in </w:t>
+      </w:r>
+      <w:r>
+        <w:t>Requirements.pdf</w:t>
+      </w:r>
+      <w:r>
+        <w:t xml:space="preserve"> </w:t>
+      </w:r>
+      <w:r>
+        <w:t>als</w:t>
+      </w:r>
+      <w:r>
+        <w:t xml:space="preserve"> de technische haalbaarheidsstudie</w:t>
+      </w:r>
+      <w:r>
+        <w:t xml:space="preserve"> te vinden</w:t>
+      </w:r>
+      <w:r>
+        <w:t>.</w:t>
       </w:r>
     </w:p>
-    <w:p>
-      <w:r>
-        <w:t>De s</w:t>
-      </w:r>
-      <w:r>
-        <w:t>pecifieke</w:t>
-      </w:r>
-      <w:r>
-        <w:t xml:space="preserve"> </w:t>
-      </w:r>
-      <w:proofErr w:type="spellStart"/>
-      <w:r>
-        <w:t>use</w:t>
-      </w:r>
-      <w:proofErr w:type="spellEnd"/>
-      <w:r>
-        <w:t xml:space="preserve"> case is te zien in de </w:t>
-      </w:r>
-      <w:proofErr w:type="spellStart"/>
-      <w:r>
-        <w:t>u</w:t>
-      </w:r>
-      <w:r>
-        <w:t>se</w:t>
-      </w:r>
-      <w:proofErr w:type="spellEnd"/>
-      <w:r>
-        <w:t xml:space="preserve">-case </w:t>
-      </w:r>
-      <w:r>
-        <w:t>d</w:t>
-      </w:r>
-      <w:r>
-        <w:t>iagram</w:t>
-      </w:r>
-      <w:r>
-        <w:t xml:space="preserve">. Verder zijn </w:t>
-      </w:r>
-      <w:r>
-        <w:t xml:space="preserve">de </w:t>
-      </w:r>
-      <w:proofErr w:type="spellStart"/>
-      <w:r>
-        <w:t>requirements</w:t>
-      </w:r>
-      <w:proofErr w:type="spellEnd"/>
-      <w:r>
-        <w:t xml:space="preserve"> te vinden in het tweede document</w:t>
-      </w:r>
-      <w:r>
-        <w:t xml:space="preserve"> Requirements.pdf</w:t>
-      </w:r>
-      <w:r>
-        <w:t xml:space="preserve"> en </w:t>
-      </w:r>
-      <w:r>
-        <w:t>bij</w:t>
-      </w:r>
-      <w:r>
-        <w:t xml:space="preserve"> de technische haalbaarheidsstudie.</w:t>
-      </w:r>
-    </w:p>
+    <w:p/>
     <w:p>
       <w:r>
         <w:lastRenderedPageBreak/>
@@ -931,13 +1034,13 @@
         <w:t xml:space="preserve"> </w:t>
       </w:r>
       <w:r>
-        <w:t>door zoveel</w:t>
+        <w:t xml:space="preserve">door </w:t>
+      </w:r>
+      <w:r>
+        <w:t>al die</w:t>
       </w:r>
       <w:r>
         <w:t xml:space="preserve"> </w:t>
-      </w:r>
-      <w:r>
-        <w:t xml:space="preserve">verschillende </w:t>
       </w:r>
       <w:proofErr w:type="spellStart"/>
       <w:r>
@@ -996,7 +1099,13 @@
         </w:numPr>
       </w:pPr>
       <w:r>
-        <w:t xml:space="preserve">Erg omslachtig door </w:t>
+        <w:t xml:space="preserve">Erg omslachtig </w:t>
+      </w:r>
+      <w:r>
+        <w:t xml:space="preserve">is </w:t>
+      </w:r>
+      <w:r>
+        <w:t xml:space="preserve">door </w:t>
       </w:r>
       <w:r>
         <w:t>h</w:t>
@@ -1011,7 +1120,10 @@
         <w:t xml:space="preserve"> </w:t>
       </w:r>
       <w:r>
-        <w:t xml:space="preserve">de download </w:t>
+        <w:t>een</w:t>
+      </w:r>
+      <w:r>
+        <w:t xml:space="preserve"> download </w:t>
       </w:r>
       <w:r>
         <w:t xml:space="preserve">op </w:t>
@@ -1032,7 +1144,10 @@
         </w:numPr>
       </w:pPr>
       <w:r>
-        <w:t xml:space="preserve">De </w:t>
+        <w:t>Een</w:t>
+      </w:r>
+      <w:r>
+        <w:t xml:space="preserve"> </w:t>
       </w:r>
       <w:r>
         <w:t>backoffice-medewerker</w:t>
@@ -1064,11 +1179,9 @@
           <w:docGrid w:linePitch="360"/>
         </w:sectPr>
       </w:pPr>
-      <w:proofErr w:type="gramStart"/>
       <w:r>
         <w:t>..</w:t>
       </w:r>
-      <w:proofErr w:type="gramEnd"/>
       <w:r>
         <w:t>E</w:t>
       </w:r>
@@ -1402,7 +1515,6 @@
                 <w:color w:val="000000" w:themeColor="text1"/>
               </w:rPr>
             </w:pPr>
-            <w:proofErr w:type="gramStart"/>
             <w:r>
               <w:rPr>
                 <w:rFonts w:ascii="Segoe UI Symbol" w:hAnsi="Segoe UI Symbol"/>
@@ -1410,7 +1522,6 @@
               </w:rPr>
               <w:t>copy</w:t>
             </w:r>
-            <w:proofErr w:type="gramEnd"/>
           </w:p>
           <w:p>
             <w:pPr>
@@ -1437,14 +1548,12 @@
                 <w:rFonts w:ascii="Segoe UI Symbol" w:hAnsi="Segoe UI Symbol"/>
               </w:rPr>
             </w:pPr>
-            <w:proofErr w:type="gramStart"/>
             <w:r>
               <w:rPr>
                 <w:rFonts w:ascii="Segoe UI Symbol" w:hAnsi="Segoe UI Symbol"/>
               </w:rPr>
               <w:t>paste</w:t>
             </w:r>
-            <w:proofErr w:type="gramEnd"/>
           </w:p>
         </w:tc>
         <w:tc>
@@ -1746,40 +1855,40 @@
                 <w:lang w:val="en-GB"/>
               </w:rPr>
             </w:pPr>
+            <w:proofErr w:type="spellStart"/>
             <w:r>
               <w:rPr>
                 <w:lang w:val="en-GB"/>
               </w:rPr>
-              <w:t>Webhost</w:t>
-            </w:r>
-          </w:p>
-          <w:p>
-            <w:pPr>
-              <w:jc w:val="center"/>
-              <w:cnfStyle w:val="000000000000" w:firstRow="0" w:lastRow="0" w:firstColumn="0" w:lastColumn="0" w:oddVBand="0" w:evenVBand="0" w:oddHBand="0" w:evenHBand="0" w:firstRowFirstColumn="0" w:firstRowLastColumn="0" w:lastRowFirstColumn="0" w:lastRowLastColumn="0"/>
+              <w:t>Voor</w:t>
+            </w:r>
+            <w:proofErr w:type="spellEnd"/>
+            <w:r>
               <w:rPr>
                 <w:lang w:val="en-GB"/>
               </w:rPr>
-            </w:pPr>
-            <w:r>
+              <w:t xml:space="preserve"> hosting</w:t>
+            </w:r>
+          </w:p>
+          <w:p>
+            <w:pPr>
+              <w:jc w:val="center"/>
+              <w:cnfStyle w:val="000000000000" w:firstRow="0" w:lastRow="0" w:firstColumn="0" w:lastColumn="0" w:oddVBand="0" w:evenVBand="0" w:oddHBand="0" w:evenHBand="0" w:firstRowFirstColumn="0" w:firstRowLastColumn="0" w:lastRowFirstColumn="0" w:lastRowLastColumn="0"/>
               <w:rPr>
                 <w:lang w:val="en-GB"/>
               </w:rPr>
+            </w:pPr>
+            <w:r>
+              <w:rPr>
+                <w:lang w:val="en-GB"/>
+              </w:rPr>
               <w:t>€</w:t>
             </w:r>
-            <w:proofErr w:type="spellStart"/>
             <w:r>
               <w:rPr>
                 <w:lang w:val="en-GB"/>
               </w:rPr>
-              <w:t>geen</w:t>
-            </w:r>
-            <w:proofErr w:type="spellEnd"/>
-            <w:r>
-              <w:rPr>
-                <w:lang w:val="en-GB"/>
-              </w:rPr>
-              <w:t xml:space="preserve"> id</w:t>
+              <w:t>…</w:t>
             </w:r>
           </w:p>
         </w:tc>
@@ -2244,7 +2353,13 @@
               <w:cnfStyle w:val="000000000000" w:firstRow="0" w:lastRow="0" w:firstColumn="0" w:lastColumn="0" w:oddVBand="0" w:evenVBand="0" w:oddHBand="0" w:evenHBand="0" w:firstRowFirstColumn="0" w:firstRowLastColumn="0" w:lastRowFirstColumn="0" w:lastRowLastColumn="0"/>
             </w:pPr>
             <w:r>
-              <w:t>Html tekst wordt geschreven in het Engels</w:t>
+              <w:t xml:space="preserve">Inhoud van de applicatie </w:t>
+            </w:r>
+            <w:r>
+              <w:t>wordt in Engels</w:t>
+            </w:r>
+            <w:r>
+              <w:t xml:space="preserve"> geschreven</w:t>
             </w:r>
             <w:r>
               <w:t>.</w:t>
@@ -2396,7 +2511,15 @@
               <w:cnfStyle w:val="000000100000" w:firstRow="0" w:lastRow="0" w:firstColumn="0" w:lastColumn="0" w:oddVBand="0" w:evenVBand="0" w:oddHBand="1" w:evenHBand="0" w:firstRowFirstColumn="0" w:firstRowLastColumn="0" w:lastRowFirstColumn="0" w:lastRowLastColumn="0"/>
             </w:pPr>
             <w:r>
-              <w:t>Tests worden voor ontwikkeling geschreven.</w:t>
+              <w:t>Test-</w:t>
+            </w:r>
+            <w:proofErr w:type="spellStart"/>
+            <w:r>
+              <w:t>driven</w:t>
+            </w:r>
+            <w:proofErr w:type="spellEnd"/>
+            <w:r>
+              <w:t xml:space="preserve"> development of tests na ontwikkeling.</w:t>
             </w:r>
           </w:p>
         </w:tc>
@@ -2453,13 +2576,20 @@
           <w:u w:val="single"/>
         </w:rPr>
         <w:lastRenderedPageBreak/>
-        <w:t xml:space="preserve">Technische haalbaarheid van de </w:t>
+        <w:t xml:space="preserve">Technische haalbaarheid van </w:t>
       </w:r>
       <w:r>
         <w:rPr>
           <w:b/>
           <w:bCs/>
-          <w:highlight w:val="green"/>
+          <w:u w:val="single"/>
+        </w:rPr>
+        <w:t xml:space="preserve">de </w:t>
+      </w:r>
+      <w:r>
+        <w:rPr>
+          <w:b/>
+          <w:bCs/>
           <w:u w:val="single"/>
         </w:rPr>
         <w:t>User-side</w:t>
@@ -2695,11 +2825,13 @@
             <w:pPr>
               <w:cnfStyle w:val="000000100000" w:firstRow="0" w:lastRow="0" w:firstColumn="0" w:lastColumn="0" w:oddVBand="0" w:evenVBand="0" w:oddHBand="1" w:evenHBand="0" w:firstRowFirstColumn="0" w:firstRowLastColumn="0" w:lastRowFirstColumn="0" w:lastRowLastColumn="0"/>
             </w:pPr>
-            <w:r>
-              <w:t>(Geen) cookiemelding</w:t>
-            </w:r>
-            <w:r>
-              <w:t xml:space="preserve"> op voorpagina</w:t>
+            <w:proofErr w:type="spellStart"/>
+            <w:r>
+              <w:t>Frontend</w:t>
+            </w:r>
+            <w:proofErr w:type="spellEnd"/>
+            <w:r>
+              <w:t xml:space="preserve"> Voorpagina</w:t>
             </w:r>
           </w:p>
           <w:p>
@@ -2764,16 +2896,48 @@
               <w:cnfStyle w:val="000000100000" w:firstRow="0" w:lastRow="0" w:firstColumn="0" w:lastColumn="0" w:oddVBand="0" w:evenVBand="0" w:oddHBand="1" w:evenHBand="0" w:firstRowFirstColumn="0" w:firstRowLastColumn="0" w:lastRowFirstColumn="0" w:lastRowLastColumn="0"/>
             </w:pPr>
             <w:r>
-              <w:t>Zolang wij geen cookies gebruiken die geen bijdrage leveren aan het functioneren van de site,</w:t>
-            </w:r>
+              <w:t xml:space="preserve">html </w:t>
+            </w:r>
+            <w:proofErr w:type="spellStart"/>
+            <w:r>
+              <w:t>css</w:t>
+            </w:r>
+            <w:proofErr w:type="spellEnd"/>
             <w:r>
               <w:t xml:space="preserve"> </w:t>
             </w:r>
-            <w:r>
-              <w:t>hoeven we geen cookie-gebruik-vermelding te tonen</w:t>
-            </w:r>
-            <w:r>
-              <w:t xml:space="preserve">. </w:t>
+            <w:proofErr w:type="spellStart"/>
+            <w:r>
+              <w:t>react</w:t>
+            </w:r>
+            <w:proofErr w:type="spellEnd"/>
+          </w:p>
+          <w:p>
+            <w:pPr>
+              <w:cnfStyle w:val="000000100000" w:firstRow="0" w:lastRow="0" w:firstColumn="0" w:lastColumn="0" w:oddVBand="0" w:evenVBand="0" w:oddHBand="1" w:evenHBand="0" w:firstRowFirstColumn="0" w:firstRowLastColumn="0" w:lastRowFirstColumn="0" w:lastRowLastColumn="0"/>
+            </w:pPr>
+            <w:r>
+              <w:t>(</w:t>
+            </w:r>
+            <w:r>
+              <w:t xml:space="preserve">Backend: </w:t>
+            </w:r>
+            <w:proofErr w:type="spellStart"/>
+            <w:r>
+              <w:t>requirements</w:t>
+            </w:r>
+            <w:proofErr w:type="spellEnd"/>
+            <w:r>
+              <w:t xml:space="preserve"> 02</w:t>
+            </w:r>
+            <w:r>
+              <w:t xml:space="preserve"> tot </w:t>
+            </w:r>
+            <w:r>
+              <w:t>07</w:t>
+            </w:r>
+            <w:r>
+              <w:t>)</w:t>
             </w:r>
           </w:p>
           <w:p>
@@ -2960,6 +3124,14 @@
             <w:pPr>
               <w:cnfStyle w:val="000000000000" w:firstRow="0" w:lastRow="0" w:firstColumn="0" w:lastColumn="0" w:oddVBand="0" w:evenVBand="0" w:oddHBand="0" w:evenHBand="0" w:firstRowFirstColumn="0" w:firstRowLastColumn="0" w:lastRowFirstColumn="0" w:lastRowLastColumn="0"/>
             </w:pPr>
+            <w:r>
+              <w:t>Gegevens in de html form opslaan in database.</w:t>
+            </w:r>
+          </w:p>
+          <w:p>
+            <w:pPr>
+              <w:cnfStyle w:val="000000000000" w:firstRow="0" w:lastRow="0" w:firstColumn="0" w:lastColumn="0" w:oddVBand="0" w:evenVBand="0" w:oddHBand="0" w:evenHBand="0" w:firstRowFirstColumn="0" w:firstRowLastColumn="0" w:lastRowFirstColumn="0" w:lastRowLastColumn="0"/>
+            </w:pPr>
           </w:p>
         </w:tc>
         <w:tc>
@@ -2990,7 +3162,7 @@
               <w:t>2</w:t>
             </w:r>
             <w:r>
-              <w:t>5</w:t>
+              <w:t>0</w:t>
             </w:r>
             <w:r>
               <w:t xml:space="preserve"> uur</w:t>
@@ -3484,15 +3656,6 @@
               <w:jc w:val="center"/>
               <w:cnfStyle w:val="000000000000" w:firstRow="0" w:lastRow="0" w:firstColumn="0" w:lastColumn="0" w:oddVBand="0" w:evenVBand="0" w:oddHBand="0" w:evenHBand="0" w:firstRowFirstColumn="0" w:firstRowLastColumn="0" w:lastRowFirstColumn="0" w:lastRowLastColumn="0"/>
             </w:pPr>
-            <w:r>
-              <w:t xml:space="preserve">Voorbeeld: </w:t>
-            </w:r>
-            <w:r>
-              <w:t>2</w:t>
-            </w:r>
-            <w:r>
-              <w:t xml:space="preserve"> uur</w:t>
-            </w:r>
           </w:p>
         </w:tc>
         <w:tc>
@@ -3631,7 +3794,6 @@
               </w:rPr>
               <w:t xml:space="preserve">ook een </w:t>
             </w:r>
-            <w:proofErr w:type="gramStart"/>
             <w:r>
               <w:rPr>
                 <w:b/>
@@ -3644,15 +3806,7 @@
                 <w:b/>
                 <w:bCs/>
               </w:rPr>
-              <w:t>maatregel</w:t>
-            </w:r>
-            <w:proofErr w:type="gramEnd"/>
-            <w:r>
-              <w:rPr>
-                <w:b/>
-                <w:bCs/>
-              </w:rPr>
-              <w:t xml:space="preserve">: Voorkomt </w:t>
+              <w:t xml:space="preserve">maatregel: Voorkomt </w:t>
             </w:r>
             <w:proofErr w:type="spellStart"/>
             <w:r>
@@ -3936,34 +4090,6 @@
                 <w:lang w:val="en-GB"/>
               </w:rPr>
             </w:pPr>
-            <w:proofErr w:type="spellStart"/>
-            <w:r>
-              <w:rPr>
-                <w:lang w:val="en-GB"/>
-              </w:rPr>
-              <w:t>Aantal</w:t>
-            </w:r>
-            <w:proofErr w:type="spellEnd"/>
-            <w:r>
-              <w:rPr>
-                <w:lang w:val="en-GB"/>
-              </w:rPr>
-              <w:t xml:space="preserve"> </w:t>
-            </w:r>
-            <w:proofErr w:type="spellStart"/>
-            <w:r>
-              <w:rPr>
-                <w:lang w:val="en-GB"/>
-              </w:rPr>
-              <w:t>verkeer</w:t>
-            </w:r>
-            <w:proofErr w:type="spellEnd"/>
-            <w:r>
-              <w:rPr>
-                <w:lang w:val="en-GB"/>
-              </w:rPr>
-              <w:t>?</w:t>
-            </w:r>
           </w:p>
         </w:tc>
       </w:tr>
@@ -4002,6 +4128,7 @@
               <w:rPr>
                 <w:color w:val="C45911" w:themeColor="accent2" w:themeShade="BF"/>
               </w:rPr>
+              <w:lastRenderedPageBreak/>
               <w:t>07</w:t>
             </w:r>
           </w:p>
@@ -4026,6 +4153,7 @@
               <w:cnfStyle w:val="000000100000" w:firstRow="0" w:lastRow="0" w:firstColumn="0" w:lastColumn="0" w:oddVBand="0" w:evenVBand="0" w:oddHBand="1" w:evenHBand="0" w:firstRowFirstColumn="0" w:firstRowLastColumn="0" w:lastRowFirstColumn="0" w:lastRowLastColumn="0"/>
             </w:pPr>
             <w:r>
+              <w:lastRenderedPageBreak/>
               <w:t>Elk profiel krij</w:t>
             </w:r>
             <w:r>
@@ -4100,6 +4228,7 @@
                 <w:rFonts w:ascii="Segoe UI Symbol" w:hAnsi="Segoe UI Symbol"/>
                 <w:color w:val="000000" w:themeColor="text1"/>
               </w:rPr>
+              <w:lastRenderedPageBreak/>
               <w:t>✓</w:t>
             </w:r>
           </w:p>
@@ -4127,6 +4256,7 @@
               <w:rPr>
                 <w:color w:val="2F5496" w:themeColor="accent1" w:themeShade="BF"/>
               </w:rPr>
+              <w:lastRenderedPageBreak/>
               <w:t>Eventueel Erik Mols vragen hoe dit exact moet</w:t>
             </w:r>
           </w:p>
@@ -4290,15 +4420,7 @@
               <w:cnfStyle w:val="000000000000" w:firstRow="0" w:lastRow="0" w:firstColumn="0" w:lastColumn="0" w:oddVBand="0" w:evenVBand="0" w:oddHBand="0" w:evenHBand="0" w:firstRowFirstColumn="0" w:firstRowLastColumn="0" w:lastRowFirstColumn="0" w:lastRowLastColumn="0"/>
             </w:pPr>
             <w:r>
-              <w:t>.</w:t>
-            </w:r>
-            <w:proofErr w:type="gramStart"/>
-            <w:r>
-              <w:t>mp3 bestanden</w:t>
-            </w:r>
-            <w:proofErr w:type="gramEnd"/>
-            <w:r>
-              <w:t xml:space="preserve"> worden gecomprimeerd naar maximaal 15 mb 128 </w:t>
+              <w:t xml:space="preserve">.mp3 bestanden worden gecomprimeerd naar maximaal 15 mb 128 </w:t>
             </w:r>
             <w:proofErr w:type="spellStart"/>
             <w:r>
@@ -4429,11 +4551,9 @@
             <w:r>
               <w:t xml:space="preserve">, </w:t>
             </w:r>
-            <w:proofErr w:type="gramStart"/>
             <w:r>
               <w:t>WEB service</w:t>
             </w:r>
-            <w:proofErr w:type="gramEnd"/>
             <w:r>
               <w:t>,</w:t>
             </w:r>
@@ -5092,23 +5212,7 @@
                 <w:i/>
                 <w:iCs/>
               </w:rPr>
-              <w:t>(</w:t>
-            </w:r>
-            <w:proofErr w:type="gramStart"/>
-            <w:r>
-              <w:rPr>
-                <w:i/>
-                <w:iCs/>
-              </w:rPr>
-              <w:t>lees</w:t>
-            </w:r>
-            <w:proofErr w:type="gramEnd"/>
-            <w:r>
-              <w:rPr>
-                <w:i/>
-                <w:iCs/>
-              </w:rPr>
-              <w:t xml:space="preserve"> verder)</w:t>
+              <w:t>(lees verder)</w:t>
             </w:r>
           </w:p>
           <w:p>
@@ -5796,7 +5900,6 @@
         <w:rPr>
           <w:b/>
           <w:bCs/>
-          <w:highlight w:val="green"/>
           <w:u w:val="single"/>
         </w:rPr>
         <w:t>Backoffice-side</w:t>
@@ -6082,13 +6185,8 @@
               <w:cnfStyle w:val="000000100000" w:firstRow="0" w:lastRow="0" w:firstColumn="0" w:lastColumn="0" w:oddVBand="0" w:evenVBand="0" w:oddHBand="1" w:evenHBand="0" w:firstRowFirstColumn="0" w:firstRowLastColumn="0" w:lastRowFirstColumn="0" w:lastRowLastColumn="0"/>
             </w:pPr>
             <w:r>
-              <w:t xml:space="preserve">MVC </w:t>
-            </w:r>
-            <w:proofErr w:type="gramStart"/>
-            <w:r>
-              <w:t>Model ?</w:t>
-            </w:r>
-            <w:proofErr w:type="gramEnd"/>
+              <w:t>MVC Model ?</w:t>
+            </w:r>
           </w:p>
         </w:tc>
         <w:tc>
@@ -6570,22 +6668,7 @@
               </w:rPr>
             </w:pPr>
             <w:r>
-              <w:t xml:space="preserve">Op het moment dat een demo </w:t>
-            </w:r>
-            <w:r>
-              <w:t>“</w:t>
-            </w:r>
-            <w:r>
-              <w:t>in behandeling</w:t>
-            </w:r>
-            <w:r>
-              <w:t>”</w:t>
-            </w:r>
-            <w:r>
-              <w:t xml:space="preserve"> wordt genomen vervalt de mogelijkheid tot verwijdering bij de gebruiker</w:t>
-            </w:r>
-            <w:r>
-              <w:t>.</w:t>
+              <w:t>Op het moment dat een demo “in behandeling” wordt genomen vervalt de mogelijkheid tot verwijdering bij de gebruiker.</w:t>
             </w:r>
           </w:p>
           <w:p>
@@ -6735,13 +6818,7 @@
               <w:cnfStyle w:val="000000100000" w:firstRow="0" w:lastRow="0" w:firstColumn="0" w:lastColumn="0" w:oddVBand="0" w:evenVBand="0" w:oddHBand="1" w:evenHBand="0" w:firstRowFirstColumn="0" w:firstRowLastColumn="0" w:lastRowFirstColumn="0" w:lastRowLastColumn="0"/>
             </w:pPr>
             <w:r>
-              <w:t>B</w:t>
-            </w:r>
-            <w:r>
-              <w:t>ij een demo</w:t>
-            </w:r>
-            <w:r>
-              <w:t xml:space="preserve"> wordt informatie over de verzender getoond.</w:t>
+              <w:t>Bij een demo wordt informatie over de verzender getoond.</w:t>
             </w:r>
           </w:p>
           <w:p>
@@ -7765,13 +7842,7 @@
             </w:r>
             <w:proofErr w:type="spellEnd"/>
             <w:r>
-              <w:t xml:space="preserve"> worden ergens </w:t>
-            </w:r>
-            <w:r>
-              <w:t>zichtbaar</w:t>
-            </w:r>
-            <w:r>
-              <w:t>.</w:t>
+              <w:t xml:space="preserve"> worden ergens zichtbaar.</w:t>
             </w:r>
           </w:p>
           <w:p>
@@ -8335,7 +8406,6 @@
         <w:rPr>
           <w:b/>
           <w:bCs/>
-          <w:highlight w:val="green"/>
           <w:u w:val="single"/>
         </w:rPr>
         <w:t>Admin</w:t>
@@ -8345,7 +8415,6 @@
         <w:rPr>
           <w:b/>
           <w:bCs/>
-          <w:highlight w:val="green"/>
           <w:u w:val="single"/>
         </w:rPr>
         <w:t>-side</w:t>
@@ -8584,21 +8653,7 @@
               <w:rPr>
                 <w:color w:val="833C0B" w:themeColor="accent2" w:themeShade="80"/>
               </w:rPr>
-              <w:t xml:space="preserve"> kan accounts voor het backofficeteam maken/</w:t>
-            </w:r>
-            <w:proofErr w:type="gramStart"/>
-            <w:r>
-              <w:rPr>
-                <w:color w:val="833C0B" w:themeColor="accent2" w:themeShade="80"/>
-              </w:rPr>
-              <w:t>verwijderen ?</w:t>
-            </w:r>
-            <w:proofErr w:type="gramEnd"/>
-            <w:r>
-              <w:rPr>
-                <w:color w:val="833C0B" w:themeColor="accent2" w:themeShade="80"/>
-              </w:rPr>
-              <w:t xml:space="preserve"> Dit moet nog nagevraagd worden.</w:t>
+              <w:t xml:space="preserve"> kan accounts voor het backofficeteam maken/verwijderen ? Dit moet nog nagevraagd worden.</w:t>
             </w:r>
           </w:p>
           <w:p>
@@ -9325,14 +9380,21 @@
           <w:u w:val="single"/>
         </w:rPr>
         <w:lastRenderedPageBreak/>
-        <w:t xml:space="preserve">Technische haalbaarheid van de </w:t>
+        <w:t xml:space="preserve">Technische haalbaarheid van </w:t>
+      </w:r>
+      <w:r>
+        <w:rPr>
+          <w:b/>
+          <w:bCs/>
+          <w:u w:val="single"/>
+        </w:rPr>
+        <w:t xml:space="preserve">de </w:t>
       </w:r>
       <w:r>
         <w:rPr>
           <w:b/>
           <w:bCs/>
           <w:color w:val="000000" w:themeColor="text1"/>
-          <w:highlight w:val="green"/>
           <w:u w:val="single"/>
         </w:rPr>
         <w:t>se</w:t>
@@ -9342,7 +9404,6 @@
           <w:b/>
           <w:bCs/>
           <w:color w:val="000000" w:themeColor="text1"/>
-          <w:highlight w:val="green"/>
           <w:u w:val="single"/>
         </w:rPr>
         <w:t>curity</w:t>
@@ -9583,10 +9644,7 @@
               <w:t xml:space="preserve">: </w:t>
             </w:r>
             <w:r>
-              <w:t xml:space="preserve">Aanval op </w:t>
-            </w:r>
-            <w:r>
-              <w:t>authenticatie.</w:t>
+              <w:t>Aanval op authenticatie.</w:t>
             </w:r>
           </w:p>
           <w:p>
@@ -9815,10 +9873,7 @@
               <w:t>:</w:t>
             </w:r>
             <w:r>
-              <w:t xml:space="preserve"> </w:t>
-            </w:r>
-            <w:r>
-              <w:t xml:space="preserve">Aanval op </w:t>
+              <w:t xml:space="preserve"> Aanval op </w:t>
             </w:r>
             <w:r>
               <w:t>Integriteit</w:t>
@@ -9836,11 +9891,9 @@
             <w:r>
               <w:t xml:space="preserve">Om te kunnen voorkomen dat gebruikers (opgeslagen) data kunnen </w:t>
             </w:r>
-            <w:proofErr w:type="spellStart"/>
-            <w:r>
-              <w:t>weizigen</w:t>
-            </w:r>
-            <w:proofErr w:type="spellEnd"/>
+            <w:r>
+              <w:t>wijzigen</w:t>
+            </w:r>
             <w:r>
               <w:t xml:space="preserve"> …</w:t>
             </w:r>
@@ -10015,10 +10068,7 @@
               <w:t>:</w:t>
             </w:r>
             <w:r>
-              <w:t xml:space="preserve"> </w:t>
-            </w:r>
-            <w:r>
-              <w:t xml:space="preserve">Aanval op </w:t>
+              <w:t xml:space="preserve"> Aanval op </w:t>
             </w:r>
             <w:r>
               <w:t>*geschiedenis</w:t>
@@ -10060,13 +10110,8 @@
             <w:r>
               <w:t xml:space="preserve">is </w:t>
             </w:r>
-            <w:proofErr w:type="gramStart"/>
-            <w:r>
-              <w:t>gebeurt</w:t>
-            </w:r>
-            <w:proofErr w:type="gramEnd"/>
-            <w:r>
-              <w:t>.</w:t>
+            <w:r>
+              <w:t>gebeurt.</w:t>
             </w:r>
           </w:p>
           <w:p>
@@ -10243,13 +10288,7 @@
               <w:t>:</w:t>
             </w:r>
             <w:r>
-              <w:t xml:space="preserve"> </w:t>
-            </w:r>
-            <w:r>
-              <w:t xml:space="preserve">Aanval op </w:t>
-            </w:r>
-            <w:r>
-              <w:t>Vertrouwelijkheid</w:t>
+              <w:t xml:space="preserve"> Aanval op Vertrouwelijkheid</w:t>
             </w:r>
             <w:r>
               <w:t xml:space="preserve"> </w:t>
@@ -10395,23 +10434,20 @@
               <w:t>ehash</w:t>
             </w:r>
             <w:r>
-              <w:t>te</w:t>
+              <w:t>t</w:t>
+            </w:r>
+            <w:r>
+              <w:t>t</w:t>
+            </w:r>
+            <w:r>
+              <w:t>e</w:t>
             </w:r>
             <w:proofErr w:type="spellEnd"/>
             <w:r>
               <w:t xml:space="preserve"> wachtwoord</w:t>
             </w:r>
             <w:r>
-              <w:t xml:space="preserve"> word</w:t>
-            </w:r>
-            <w:r>
-              <w:t>t</w:t>
-            </w:r>
-            <w:r>
-              <w:t xml:space="preserve"> opgeslagen in de DB</w:t>
-            </w:r>
-            <w:r>
-              <w:t>.</w:t>
+              <w:t xml:space="preserve"> wordt opgeslagen in de DB.</w:t>
             </w:r>
           </w:p>
         </w:tc>
@@ -10737,11 +10773,9 @@
             <w:r>
               <w:t xml:space="preserve"> Aanval op </w:t>
             </w:r>
-            <w:proofErr w:type="spellStart"/>
-            <w:r>
-              <w:t>Authorisatie</w:t>
-            </w:r>
-            <w:proofErr w:type="spellEnd"/>
+            <w:r>
+              <w:t>Autorisatie</w:t>
+            </w:r>
           </w:p>
           <w:p>
             <w:pPr>
@@ -11176,13 +11210,20 @@
           <w:u w:val="single"/>
         </w:rPr>
         <w:lastRenderedPageBreak/>
-        <w:t xml:space="preserve">Technische haalbaarheid van de </w:t>
+        <w:t xml:space="preserve">Technische haalbaarheid van </w:t>
       </w:r>
       <w:r>
         <w:rPr>
           <w:b/>
           <w:bCs/>
-          <w:highlight w:val="green"/>
+          <w:u w:val="single"/>
+        </w:rPr>
+        <w:t xml:space="preserve">de </w:t>
+      </w:r>
+      <w:r>
+        <w:rPr>
+          <w:b/>
+          <w:bCs/>
           <w:u w:val="single"/>
         </w:rPr>
         <w:t>UI</w:t>
@@ -11423,21 +11464,7 @@
               <w:rPr>
                 <w:color w:val="C45911" w:themeColor="accent2" w:themeShade="BF"/>
               </w:rPr>
-              <w:t>(</w:t>
-            </w:r>
-            <w:proofErr w:type="gramStart"/>
-            <w:r>
-              <w:rPr>
-                <w:color w:val="C45911" w:themeColor="accent2" w:themeShade="BF"/>
-              </w:rPr>
-              <w:t>niet</w:t>
-            </w:r>
-            <w:proofErr w:type="gramEnd"/>
-            <w:r>
-              <w:rPr>
-                <w:color w:val="C45911" w:themeColor="accent2" w:themeShade="BF"/>
-              </w:rPr>
-              <w:t xml:space="preserve"> zeker of dat ook bij de backoffice-en-</w:t>
+              <w:t>(niet zeker of dat ook bij de backoffice-en-</w:t>
             </w:r>
             <w:proofErr w:type="spellStart"/>
             <w:r>
@@ -11550,9 +11577,6 @@
               <w:jc w:val="center"/>
               <w:cnfStyle w:val="000000100000" w:firstRow="0" w:lastRow="0" w:firstColumn="0" w:lastColumn="0" w:oddVBand="0" w:evenVBand="0" w:oddHBand="1" w:evenHBand="0" w:firstRowFirstColumn="0" w:firstRowLastColumn="0" w:lastRowFirstColumn="0" w:lastRowLastColumn="0"/>
             </w:pPr>
-            <w:r>
-              <w:t>n.v.t.</w:t>
-            </w:r>
           </w:p>
         </w:tc>
         <w:tc>
@@ -11580,12 +11604,6 @@
                 <w:lang w:val="en-GB"/>
               </w:rPr>
             </w:pPr>
-            <w:r>
-              <w:rPr>
-                <w:lang w:val="en-GB"/>
-              </w:rPr>
-              <w:t>n.v.t.</w:t>
-            </w:r>
           </w:p>
         </w:tc>
       </w:tr>
@@ -11658,21 +11676,7 @@
               <w:rPr>
                 <w:color w:val="C45911" w:themeColor="accent2" w:themeShade="BF"/>
               </w:rPr>
-              <w:t>(</w:t>
-            </w:r>
-            <w:proofErr w:type="gramStart"/>
-            <w:r>
-              <w:rPr>
-                <w:color w:val="C45911" w:themeColor="accent2" w:themeShade="BF"/>
-              </w:rPr>
-              <w:t>niet</w:t>
-            </w:r>
-            <w:proofErr w:type="gramEnd"/>
-            <w:r>
-              <w:rPr>
-                <w:color w:val="C45911" w:themeColor="accent2" w:themeShade="BF"/>
-              </w:rPr>
-              <w:t xml:space="preserve"> zeker of dat ook bij de backoffice-en-</w:t>
+              <w:t>(niet zeker of dat ook bij de backoffice-en-</w:t>
             </w:r>
             <w:proofErr w:type="spellStart"/>
             <w:r>
@@ -12211,17 +12215,6 @@
       </w:r>
     </w:p>
     <w:p>
-      <w:r>
-        <w:t xml:space="preserve">De opdrachtgever betaalt voorlopig niets voor de ontwikkeling van het </w:t>
-      </w:r>
-      <w:r>
-        <w:t xml:space="preserve">te </w:t>
-      </w:r>
-      <w:r>
-        <w:t>komen systeem.</w:t>
-      </w:r>
-    </w:p>
-    <w:p>
       <w:pPr>
         <w:rPr>
           <w:u w:val="single"/>
@@ -12258,7 +12251,16 @@
         </w:numPr>
       </w:pPr>
       <w:r>
-        <w:t>Tijd voor beoordeling</w:t>
+        <w:t xml:space="preserve">Tijd voor </w:t>
+      </w:r>
+      <w:r>
+        <w:t xml:space="preserve">meetings en tussentijdse </w:t>
+      </w:r>
+      <w:r>
+        <w:t>beoordeling</w:t>
+      </w:r>
+      <w:r>
+        <w:t>en.</w:t>
       </w:r>
     </w:p>
     <w:p/>
@@ -12304,28 +12306,10 @@
       </w:r>
       <w:proofErr w:type="spellEnd"/>
       <w:r>
-        <w:t xml:space="preserve"> kan nieuwe inspiratie opdoen (</w:t>
-      </w:r>
-      <w:r>
-        <w:rPr>
-          <w:color w:val="2F5496" w:themeColor="accent1" w:themeShade="BF"/>
-        </w:rPr>
-        <w:t>Audiobestand requirements</w:t>
-      </w:r>
-      <w:r>
-        <w:rPr>
-          <w:color w:val="2F5496" w:themeColor="accent1" w:themeShade="BF"/>
-        </w:rPr>
-        <w:t>.m4a,</w:t>
-      </w:r>
-      <w:r>
-        <w:rPr>
-          <w:color w:val="2F5496" w:themeColor="accent1" w:themeShade="BF"/>
-        </w:rPr>
-        <w:t xml:space="preserve"> 05:27</w:t>
-      </w:r>
-      <w:r>
-        <w:t>)</w:t>
+        <w:t xml:space="preserve"> kan nieuwe inspiratie opdoen</w:t>
+      </w:r>
+      <w:r>
+        <w:t>.</w:t>
       </w:r>
     </w:p>
     <w:p>
@@ -12345,7 +12329,13 @@
       </w:r>
       <w:proofErr w:type="spellEnd"/>
       <w:r>
-        <w:t xml:space="preserve"> kan niet talent ontdekken</w:t>
+        <w:t xml:space="preserve"> kan nie</w:t>
+      </w:r>
+      <w:r>
+        <w:t>uw</w:t>
+      </w:r>
+      <w:r>
+        <w:t xml:space="preserve"> talent ontdekken</w:t>
       </w:r>
       <w:r>
         <w:t>.</w:t>
@@ -12359,54 +12349,54 @@
           <w:numId w:val="21"/>
         </w:numPr>
         <w:rPr>
-          <w:color w:val="C45911" w:themeColor="accent2" w:themeShade="BF"/>
-        </w:rPr>
-      </w:pPr>
-      <w:r>
-        <w:rPr>
-          <w:color w:val="C45911" w:themeColor="accent2" w:themeShade="BF"/>
+          <w:color w:val="000000" w:themeColor="text1"/>
+        </w:rPr>
+      </w:pPr>
+      <w:r>
+        <w:rPr>
+          <w:color w:val="000000" w:themeColor="text1"/>
         </w:rPr>
         <w:t>Het backoff</w:t>
       </w:r>
       <w:r>
         <w:rPr>
-          <w:color w:val="C45911" w:themeColor="accent2" w:themeShade="BF"/>
+          <w:color w:val="000000" w:themeColor="text1"/>
         </w:rPr>
         <w:t>ice</w:t>
       </w:r>
       <w:r>
         <w:rPr>
-          <w:color w:val="C45911" w:themeColor="accent2" w:themeShade="BF"/>
+          <w:color w:val="000000" w:themeColor="text1"/>
         </w:rPr>
         <w:t>-</w:t>
       </w:r>
       <w:r>
         <w:rPr>
-          <w:color w:val="C45911" w:themeColor="accent2" w:themeShade="BF"/>
+          <w:color w:val="000000" w:themeColor="text1"/>
         </w:rPr>
         <w:t>tea</w:t>
       </w:r>
       <w:r>
         <w:rPr>
-          <w:color w:val="C45911" w:themeColor="accent2" w:themeShade="BF"/>
+          <w:color w:val="000000" w:themeColor="text1"/>
         </w:rPr>
         <w:t xml:space="preserve">m </w:t>
       </w:r>
       <w:r>
         <w:rPr>
-          <w:color w:val="C45911" w:themeColor="accent2" w:themeShade="BF"/>
+          <w:color w:val="000000" w:themeColor="text1"/>
         </w:rPr>
         <w:t>kan het onhandige mailsysteem en de frustraties</w:t>
       </w:r>
       <w:r>
         <w:rPr>
-          <w:color w:val="C45911" w:themeColor="accent2" w:themeShade="BF"/>
+          <w:color w:val="000000" w:themeColor="text1"/>
         </w:rPr>
         <w:t xml:space="preserve"> daarvan</w:t>
       </w:r>
       <w:r>
         <w:rPr>
-          <w:color w:val="C45911" w:themeColor="accent2" w:themeShade="BF"/>
+          <w:color w:val="000000" w:themeColor="text1"/>
         </w:rPr>
         <w:t xml:space="preserve"> schrappen.</w:t>
       </w:r>
@@ -12419,24 +12409,24 @@
           <w:numId w:val="21"/>
         </w:numPr>
         <w:rPr>
-          <w:color w:val="C45911" w:themeColor="accent2" w:themeShade="BF"/>
-        </w:rPr>
-      </w:pPr>
-      <w:r>
-        <w:rPr>
-          <w:color w:val="C45911" w:themeColor="accent2" w:themeShade="BF"/>
+          <w:color w:val="000000" w:themeColor="text1"/>
+        </w:rPr>
+      </w:pPr>
+      <w:r>
+        <w:rPr>
+          <w:color w:val="000000" w:themeColor="text1"/>
         </w:rPr>
         <w:t>Het backoffice-team</w:t>
       </w:r>
       <w:r>
         <w:rPr>
-          <w:color w:val="C45911" w:themeColor="accent2" w:themeShade="BF"/>
+          <w:color w:val="000000" w:themeColor="text1"/>
         </w:rPr>
         <w:t xml:space="preserve"> kan vlugger te werk gaan</w:t>
       </w:r>
       <w:r>
         <w:rPr>
-          <w:color w:val="C45911" w:themeColor="accent2" w:themeShade="BF"/>
+          <w:color w:val="000000" w:themeColor="text1"/>
         </w:rPr>
         <w:t>.</w:t>
       </w:r>
@@ -12449,18 +12439,18 @@
           <w:numId w:val="21"/>
         </w:numPr>
         <w:rPr>
-          <w:color w:val="C45911" w:themeColor="accent2" w:themeShade="BF"/>
-        </w:rPr>
-      </w:pPr>
-      <w:r>
-        <w:rPr>
-          <w:color w:val="C45911" w:themeColor="accent2" w:themeShade="BF"/>
+          <w:color w:val="000000" w:themeColor="text1"/>
+        </w:rPr>
+      </w:pPr>
+      <w:r>
+        <w:rPr>
+          <w:color w:val="000000" w:themeColor="text1"/>
         </w:rPr>
         <w:t>Het backoffice-team kan minder personeel nodig hebben</w:t>
       </w:r>
       <w:r>
         <w:rPr>
-          <w:color w:val="C45911" w:themeColor="accent2" w:themeShade="BF"/>
+          <w:color w:val="000000" w:themeColor="text1"/>
         </w:rPr>
         <w:t>.</w:t>
       </w:r>
@@ -12502,7 +12492,84 @@
       </w:r>
       <w:proofErr w:type="spellEnd"/>
       <w:r>
-        <w:t xml:space="preserve"> kunnen hun netwerk uitbreiden.</w:t>
+        <w:t xml:space="preserve"> kunnen hun netwerk </w:t>
+      </w:r>
+      <w:proofErr w:type="spellStart"/>
+      <w:r>
+        <w:t>uitbreiden.</w:t>
+      </w:r>
+      <w:proofErr w:type="spellEnd"/>
+    </w:p>
+    <w:p>
+      <w:pPr>
+        <w:pStyle w:val="ListParagraph"/>
+      </w:pPr>
+      <w:r>
+        <w:t>De opbrengsten</w:t>
+      </w:r>
+      <w:r>
+        <w:t xml:space="preserve"> voor de opdrachtgever </w:t>
+      </w:r>
+      <w:r>
+        <w:t>in euro</w:t>
+      </w:r>
+      <w:r>
+        <w:t>’</w:t>
+      </w:r>
+      <w:r>
+        <w:t xml:space="preserve">s </w:t>
+      </w:r>
+      <w:r>
+        <w:t>zijn nog niet bekend.</w:t>
+      </w:r>
+    </w:p>
+    <w:p>
+      <w:pPr>
+        <w:rPr>
+          <w:color w:val="833C0B" w:themeColor="accent2" w:themeShade="80"/>
+          <w:u w:val="single"/>
+        </w:rPr>
+      </w:pPr>
+      <w:r>
+        <w:rPr>
+          <w:color w:val="833C0B" w:themeColor="accent2" w:themeShade="80"/>
+          <w:u w:val="single"/>
+        </w:rPr>
+        <w:t>Kosten hosting</w:t>
+      </w:r>
+      <w:r>
+        <w:rPr>
+          <w:color w:val="833C0B" w:themeColor="accent2" w:themeShade="80"/>
+          <w:u w:val="single"/>
+        </w:rPr>
+        <w:t>:</w:t>
+      </w:r>
+      <w:r>
+        <w:rPr>
+          <w:color w:val="833C0B" w:themeColor="accent2" w:themeShade="80"/>
+        </w:rPr>
+        <w:t xml:space="preserve"> </w:t>
+      </w:r>
+      <w:r>
+        <w:rPr>
+          <w:color w:val="833C0B" w:themeColor="accent2" w:themeShade="80"/>
+        </w:rPr>
+        <w:t>*Nog uitzoeken</w:t>
+      </w:r>
+      <w:bookmarkStart w:id="1" w:name="_GoBack"/>
+      <w:bookmarkEnd w:id="1"/>
+    </w:p>
+    <w:p>
+      <w:pPr>
+        <w:rPr>
+          <w:u w:val="single"/>
+        </w:rPr>
+      </w:pPr>
+      <w:r>
+        <w:rPr>
+          <w:u w:val="single"/>
+        </w:rPr>
+        <w:t>Kosten ontwikkel-Team Esther, Jan, Jasper en Rob:</w:t>
       </w:r>
     </w:p>
     <w:p>
@@ -12514,48 +12581,28 @@
         </w:numPr>
       </w:pPr>
       <w:r>
-        <w:t>De opbrengsten</w:t>
-      </w:r>
-      <w:r>
-        <w:t xml:space="preserve"> voor de opdrachtgever </w:t>
-      </w:r>
-      <w:r>
-        <w:t>in euro</w:t>
-      </w:r>
-      <w:r>
-        <w:t>’</w:t>
-      </w:r>
-      <w:r>
-        <w:t xml:space="preserve">s </w:t>
-      </w:r>
-      <w:r>
-        <w:t>zijn nog niet bekend.</w:t>
-      </w:r>
-      <w:r>
-        <w:t xml:space="preserve"> (</w:t>
-      </w:r>
-      <w:r>
-        <w:rPr>
-          <w:color w:val="2F5496" w:themeColor="accent1" w:themeShade="BF"/>
-        </w:rPr>
-        <w:t>Dit kunnen we wel navragen</w:t>
-      </w:r>
-      <w:r>
-        <w:t>)</w:t>
-      </w:r>
-    </w:p>
-    <w:p/>
-    <w:p>
-      <w:pPr>
-        <w:rPr>
-          <w:u w:val="single"/>
-        </w:rPr>
-      </w:pPr>
-      <w:r>
-        <w:rPr>
-          <w:u w:val="single"/>
-        </w:rPr>
-        <w:t>Kosten ontwikkel-Team Esther, Jan, Jasper en Rob:</w:t>
+        <w:t>Een o</w:t>
+      </w:r>
+      <w:r>
+        <w:t>pleiding om de opdracht</w:t>
+      </w:r>
+      <w:r>
+        <w:t xml:space="preserve"> </w:t>
+      </w:r>
+      <w:r>
+        <w:t>te</w:t>
+      </w:r>
+      <w:r>
+        <w:t xml:space="preserve"> kunnen </w:t>
+      </w:r>
+      <w:r>
+        <w:t>uit</w:t>
+      </w:r>
+      <w:r>
+        <w:t>voeren: Є3300</w:t>
+      </w:r>
+      <w:r>
+        <w:t>.</w:t>
       </w:r>
     </w:p>
     <w:p>
@@ -12567,26 +12614,13 @@
         </w:numPr>
       </w:pPr>
       <w:r>
-        <w:t>Een o</w:t>
-      </w:r>
-      <w:r>
-        <w:t>pleiding om de opdracht</w:t>
-      </w:r>
-      <w:r>
-        <w:t xml:space="preserve"> </w:t>
-      </w:r>
-      <w:r>
-        <w:t>te</w:t>
-      </w:r>
-      <w:r>
-        <w:t xml:space="preserve"> kunnen </w:t>
-      </w:r>
-      <w:r>
-        <w:t>uit</w:t>
-      </w:r>
-      <w:r>
-        <w:t>voeren: Є3300</w:t>
-      </w:r>
+        <w:t xml:space="preserve">Tijd uit </w:t>
+      </w:r>
+      <w:proofErr w:type="spellStart"/>
+      <w:r>
+        <w:t>privé-leven</w:t>
+      </w:r>
+      <w:proofErr w:type="spellEnd"/>
       <w:r>
         <w:t>.</w:t>
       </w:r>
@@ -12600,15 +12634,27 @@
         </w:numPr>
       </w:pPr>
       <w:r>
-        <w:t xml:space="preserve">Tijd uit </w:t>
-      </w:r>
-      <w:proofErr w:type="spellStart"/>
-      <w:r>
-        <w:t>privé-leven</w:t>
-      </w:r>
-      <w:proofErr w:type="spellEnd"/>
+        <w:t>Mogelijk s</w:t>
+      </w:r>
+      <w:r>
+        <w:t>laaptekort</w:t>
+      </w:r>
       <w:r>
         <w:t>.</w:t>
+      </w:r>
+    </w:p>
+    <w:p/>
+    <w:p>
+      <w:pPr>
+        <w:rPr>
+          <w:u w:val="single"/>
+        </w:rPr>
+      </w:pPr>
+      <w:r>
+        <w:rPr>
+          <w:u w:val="single"/>
+        </w:rPr>
+        <w:t>Opbrengsten ontwikkel-Team Esther, Jan, Jasper en Rob:</w:t>
       </w:r>
     </w:p>
     <w:p>
@@ -12620,27 +12666,30 @@
         </w:numPr>
       </w:pPr>
       <w:r>
-        <w:t>Mogelijk s</w:t>
-      </w:r>
-      <w:r>
-        <w:t>laaptekort</w:t>
-      </w:r>
-      <w:r>
-        <w:t>.</w:t>
-      </w:r>
-    </w:p>
-    <w:p/>
-    <w:p>
-      <w:pPr>
-        <w:rPr>
-          <w:u w:val="single"/>
-        </w:rPr>
-      </w:pPr>
-      <w:r>
-        <w:rPr>
-          <w:u w:val="single"/>
-        </w:rPr>
-        <w:t>Opbrengsten ontwikkel-Team Esther, Jan, Jasper en Rob:</w:t>
+        <w:t xml:space="preserve">De </w:t>
+      </w:r>
+      <w:r>
+        <w:t>ontwikkelaars</w:t>
+      </w:r>
+      <w:r>
+        <w:t xml:space="preserve"> krijgen 60 </w:t>
+      </w:r>
+      <w:proofErr w:type="spellStart"/>
+      <w:r>
+        <w:t>ECTs</w:t>
+      </w:r>
+      <w:proofErr w:type="spellEnd"/>
+      <w:r>
+        <w:t xml:space="preserve"> e</w:t>
+      </w:r>
+      <w:r>
+        <w:t xml:space="preserve">n een </w:t>
+      </w:r>
+      <w:r>
+        <w:t>functie</w:t>
+      </w:r>
+      <w:r>
+        <w:t>diploma.</w:t>
       </w:r>
     </w:p>
     <w:p>
@@ -12652,27 +12701,19 @@
         </w:numPr>
       </w:pPr>
       <w:r>
-        <w:t xml:space="preserve">De </w:t>
-      </w:r>
-      <w:r>
-        <w:t>ontwikkelaars</w:t>
-      </w:r>
-      <w:r>
-        <w:t xml:space="preserve"> krijgen 60 </w:t>
-      </w:r>
-      <w:proofErr w:type="spellStart"/>
-      <w:r>
-        <w:t>ects</w:t>
-      </w:r>
-      <w:proofErr w:type="spellEnd"/>
-      <w:r>
-        <w:t xml:space="preserve"> en een </w:t>
-      </w:r>
-      <w:r>
-        <w:t>functie</w:t>
-      </w:r>
-      <w:r>
-        <w:t>diploma.</w:t>
+        <w:t xml:space="preserve">De ontwikkelaars </w:t>
+      </w:r>
+      <w:r>
+        <w:t>hebben</w:t>
+      </w:r>
+      <w:r>
+        <w:t xml:space="preserve"> ervaring</w:t>
+      </w:r>
+      <w:r>
+        <w:t xml:space="preserve"> opgedaan</w:t>
+      </w:r>
+      <w:r>
+        <w:t>.</w:t>
       </w:r>
     </w:p>
     <w:p>
@@ -12684,16 +12725,37 @@
         </w:numPr>
       </w:pPr>
       <w:r>
-        <w:t xml:space="preserve">De ontwikkelaars </w:t>
-      </w:r>
-      <w:r>
-        <w:t>hebben</w:t>
-      </w:r>
-      <w:r>
-        <w:t xml:space="preserve"> ervaring</w:t>
-      </w:r>
-      <w:r>
-        <w:t xml:space="preserve"> opgedaan</w:t>
+        <w:t>D</w:t>
+      </w:r>
+      <w:r>
+        <w:t>e</w:t>
+      </w:r>
+      <w:r>
+        <w:t xml:space="preserve"> ontwikkelaars kunnen zeggen dat ze Don </w:t>
+      </w:r>
+      <w:proofErr w:type="spellStart"/>
+      <w:r>
+        <w:t>Diablo</w:t>
+      </w:r>
+      <w:proofErr w:type="spellEnd"/>
+      <w:r>
+        <w:t xml:space="preserve">, of </w:t>
+      </w:r>
+      <w:proofErr w:type="spellStart"/>
+      <w:r>
+        <w:t>Hexalent</w:t>
+      </w:r>
+      <w:proofErr w:type="spellEnd"/>
+      <w:r>
+        <w:t xml:space="preserve"> van Don </w:t>
+      </w:r>
+      <w:proofErr w:type="spellStart"/>
+      <w:r>
+        <w:t>Diablo</w:t>
+      </w:r>
+      <w:proofErr w:type="spellEnd"/>
+      <w:r>
+        <w:t xml:space="preserve"> als opdrachtgever hebben gehad</w:t>
       </w:r>
       <w:r>
         <w:t>.</w:t>
@@ -12708,37 +12770,84 @@
         </w:numPr>
       </w:pPr>
       <w:r>
-        <w:t>D</w:t>
-      </w:r>
-      <w:r>
-        <w:t>e</w:t>
-      </w:r>
-      <w:r>
-        <w:t xml:space="preserve"> ontwikkelaars kunnen zeggen dat ze Don </w:t>
+        <w:t xml:space="preserve">De ontwikkelaars hebben een mooi, </w:t>
+      </w:r>
+      <w:r>
+        <w:t xml:space="preserve">compleet </w:t>
+      </w:r>
+      <w:r>
+        <w:t>eerste portfolio</w:t>
+      </w:r>
+      <w:r>
+        <w:t>project</w:t>
+      </w:r>
+      <w:r>
+        <w:t xml:space="preserve"> met de </w:t>
+      </w:r>
+      <w:r>
+        <w:t>volledige</w:t>
+      </w:r>
+      <w:r>
+        <w:t xml:space="preserve"> stack erop en eraan</w:t>
+      </w:r>
+      <w:r>
+        <w:t xml:space="preserve">: </w:t>
+      </w:r>
+      <w:r>
+        <w:t xml:space="preserve">Een </w:t>
       </w:r>
       <w:proofErr w:type="spellStart"/>
       <w:r>
-        <w:t>Diablo</w:t>
+        <w:t>multi</w:t>
       </w:r>
       <w:proofErr w:type="spellEnd"/>
       <w:r>
-        <w:t xml:space="preserve">, of het </w:t>
-      </w:r>
-      <w:proofErr w:type="spellStart"/>
-      <w:r>
-        <w:t>backofficeTeam</w:t>
-      </w:r>
-      <w:proofErr w:type="spellEnd"/>
-      <w:r>
-        <w:t xml:space="preserve"> van Don </w:t>
-      </w:r>
-      <w:proofErr w:type="spellStart"/>
-      <w:r>
-        <w:t>Diablo</w:t>
-      </w:r>
-      <w:proofErr w:type="spellEnd"/>
-      <w:r>
-        <w:t xml:space="preserve"> als opdrachtgever hebben gehad</w:t>
+        <w:t>-tiersysteem met: e</w:t>
+      </w:r>
+      <w:r>
+        <w:t>en f</w:t>
+      </w:r>
+      <w:r>
+        <w:t xml:space="preserve">ront-end </w:t>
+      </w:r>
+      <w:r>
+        <w:t>toepassing</w:t>
+      </w:r>
+      <w:r>
+        <w:t>, serverside</w:t>
+      </w:r>
+      <w:r>
+        <w:t>-</w:t>
+      </w:r>
+      <w:r>
+        <w:t>systeem</w:t>
+      </w:r>
+      <w:r>
+        <w:t>,</w:t>
+      </w:r>
+      <w:r>
+        <w:t xml:space="preserve"> </w:t>
+      </w:r>
+      <w:r>
+        <w:t>database</w:t>
+      </w:r>
+      <w:r>
+        <w:t xml:space="preserve"> en </w:t>
+      </w:r>
+      <w:r>
+        <w:t>toepass</w:t>
+      </w:r>
+      <w:r>
+        <w:t>i</w:t>
+      </w:r>
+      <w:r>
+        <w:t>n</w:t>
+      </w:r>
+      <w:r>
+        <w:t>g</w:t>
+      </w:r>
+      <w:r>
+        <w:t xml:space="preserve"> van STRIDE</w:t>
       </w:r>
       <w:r>
         <w:t>.</w:t>
@@ -12747,98 +12856,20 @@
     <w:p>
       <w:pPr>
         <w:pStyle w:val="ListParagraph"/>
-        <w:numPr>
-          <w:ilvl w:val="0"/>
-          <w:numId w:val="21"/>
-        </w:numPr>
-      </w:pPr>
-      <w:r>
-        <w:t xml:space="preserve">De ontwikkelaars hebben een mooi, </w:t>
-      </w:r>
-      <w:r>
-        <w:t xml:space="preserve">compleet </w:t>
-      </w:r>
-      <w:r>
-        <w:t>eerste portfolio</w:t>
-      </w:r>
-      <w:r>
-        <w:t>project</w:t>
-      </w:r>
-      <w:r>
-        <w:t xml:space="preserve"> met de </w:t>
-      </w:r>
-      <w:r>
-        <w:t>volledige</w:t>
-      </w:r>
-      <w:r>
-        <w:t xml:space="preserve"> stack erop en eraan</w:t>
-      </w:r>
-      <w:r>
-        <w:t xml:space="preserve">: </w:t>
-      </w:r>
-      <w:r>
-        <w:t xml:space="preserve">Een </w:t>
-      </w:r>
-      <w:proofErr w:type="spellStart"/>
-      <w:r>
-        <w:t>multi</w:t>
-      </w:r>
-      <w:proofErr w:type="spellEnd"/>
-      <w:r>
-        <w:t>-tiersysteem met: e</w:t>
-      </w:r>
-      <w:r>
-        <w:t>en f</w:t>
-      </w:r>
-      <w:r>
-        <w:t xml:space="preserve">ront-end </w:t>
-      </w:r>
-      <w:r>
-        <w:t>toepassing</w:t>
-      </w:r>
-      <w:r>
-        <w:t>, serverside</w:t>
-      </w:r>
-      <w:r>
-        <w:t>-</w:t>
-      </w:r>
-      <w:r>
-        <w:t>systeem</w:t>
-      </w:r>
-      <w:r>
-        <w:t>,</w:t>
-      </w:r>
-      <w:r>
-        <w:t xml:space="preserve"> </w:t>
-      </w:r>
-      <w:r>
-        <w:t>database</w:t>
-      </w:r>
-      <w:r>
-        <w:t xml:space="preserve"> en </w:t>
-      </w:r>
-      <w:r>
-        <w:t>toepass</w:t>
-      </w:r>
-      <w:r>
-        <w:t>i</w:t>
-      </w:r>
-      <w:r>
-        <w:t>n</w:t>
-      </w:r>
-      <w:r>
-        <w:t>g</w:t>
-      </w:r>
-      <w:r>
-        <w:t xml:space="preserve"> van STRIDE</w:t>
-      </w:r>
-      <w:r>
-        <w:t>.</w:t>
-      </w:r>
+      </w:pPr>
     </w:p>
     <w:p>
       <w:r>
-        <w:t>Ontwikkelen van het t</w:t>
+        <w:t>Omdat</w:t>
+      </w:r>
+      <w:r>
+        <w:t xml:space="preserve"> hier</w:t>
+      </w:r>
+      <w:r>
+        <w:t xml:space="preserve"> de opbrengsten meer zijn dan de kosten, is o</w:t>
+      </w:r>
+      <w:r>
+        <w:t>ntwikkelen van het t</w:t>
       </w:r>
       <w:r>
         <w:t>e</w:t>
@@ -12847,7 +12878,7 @@
         <w:t xml:space="preserve"> komen </w:t>
       </w:r>
       <w:r>
-        <w:t>systeem is dus economisch haalbaar.</w:t>
+        <w:t>systeem economisch haalbaar.</w:t>
       </w:r>
     </w:p>
     <w:p>
@@ -13105,13 +13136,7 @@
         <w:t>deze</w:t>
       </w:r>
       <w:r>
-        <w:t xml:space="preserve">, </w:t>
-      </w:r>
-      <w:r>
-        <w:t>in tegenstelling tot het huidig systeem</w:t>
-      </w:r>
-      <w:r>
-        <w:t xml:space="preserve">, </w:t>
+        <w:t xml:space="preserve">, in tegenstelling tot het huidig systeem, </w:t>
       </w:r>
       <w:r>
         <w:t xml:space="preserve">beter aansluit bij </w:t>
@@ -13162,7 +13187,6 @@
         </w:rPr>
         <w:t xml:space="preserve">Optioneel: </w:t>
       </w:r>
-      <w:proofErr w:type="gramStart"/>
       <w:r>
         <w:rPr>
           <w:b/>
@@ -13185,16 +13209,7 @@
           <w:bCs/>
           <w:u w:val="single"/>
         </w:rPr>
-        <w:t>sico management</w:t>
-      </w:r>
-      <w:proofErr w:type="gramEnd"/>
-      <w:r>
-        <w:rPr>
-          <w:b/>
-          <w:bCs/>
-          <w:u w:val="single"/>
-        </w:rPr>
-        <w:t>: Mogelijke risico’s</w:t>
+        <w:t>sico management: Mogelijke risico’s</w:t>
       </w:r>
     </w:p>
     <w:p>
@@ -13278,13 +13293,8 @@
         </w:numPr>
       </w:pPr>
       <w:r>
-        <w:t xml:space="preserve">Economische omstandigheden. Dit zijn de risico’s die gerelateerd zijn aan een veranderende markt of het niet meer beschikbaar zijn van </w:t>
-      </w:r>
-      <w:proofErr w:type="spellStart"/>
-      <w:r>
-        <w:t>budget.</w:t>
-      </w:r>
-      <w:proofErr w:type="spellEnd"/>
+        <w:t>Economische omstandigheden. Dit zijn de risico’s die gerelateerd zijn aan een veranderende markt of het niet meer beschikbaar zijn van budget.</w:t>
+      </w:r>
       <w:r>
         <w:br/>
         <w:t>Aangezien dit een schoolopdracht is hebben wij hier geen last van. Maar de</w:t>
@@ -13415,13 +13425,8 @@
         </w:numPr>
       </w:pPr>
       <w:r>
-        <w:t xml:space="preserve">Technologische onderwerpen. Technologie en technologische risico’s hebben bijvoorbeeld te maken met het niet kunnen oplossen van problemen, of met een verkeerde introductie van nieuwe </w:t>
-      </w:r>
-      <w:proofErr w:type="spellStart"/>
-      <w:r>
-        <w:t>technologie.</w:t>
-      </w:r>
-      <w:proofErr w:type="spellEnd"/>
+        <w:t>Technologische onderwerpen. Technologie en technologische risico’s hebben bijvoorbeeld te maken met het niet kunnen oplossen van problemen, of met een verkeerde introductie van nieuwe technologie.</w:t>
+      </w:r>
       <w:r>
         <w:br/>
       </w:r>
@@ -13679,7 +13684,12 @@
       </w:r>
       <w:proofErr w:type="spellEnd"/>
     </w:p>
-    <w:p/>
+    <w:p>
+      <w:pPr>
+        <w:pStyle w:val="ListParagraph"/>
+        <w:ind w:left="1080"/>
+      </w:pPr>
+    </w:p>
     <w:p>
       <w:pPr>
         <w:pStyle w:val="ListParagraph"/>
@@ -13755,26 +13765,9 @@
     <w:p>
       <w:pPr>
         <w:pStyle w:val="ListParagraph"/>
-        <w:numPr>
-          <w:ilvl w:val="0"/>
-          <w:numId w:val="12"/>
-        </w:numPr>
-      </w:pPr>
-      <w:proofErr w:type="spellStart"/>
-      <w:r>
-        <w:t>Lorem</w:t>
-      </w:r>
-      <w:proofErr w:type="spellEnd"/>
-      <w:r>
-        <w:t xml:space="preserve"> </w:t>
-      </w:r>
-      <w:proofErr w:type="spellStart"/>
-      <w:r>
-        <w:t>Ipsum</w:t>
-      </w:r>
-      <w:proofErr w:type="spellEnd"/>
+        <w:ind w:left="1080"/>
+      </w:pPr>
     </w:p>
-    <w:p/>
     <w:p>
       <w:pPr>
         <w:pStyle w:val="ListParagraph"/>
@@ -13913,7 +13906,12 @@
       </w:r>
       <w:proofErr w:type="spellEnd"/>
     </w:p>
-    <w:p/>
+    <w:p>
+      <w:pPr>
+        <w:pStyle w:val="ListParagraph"/>
+        <w:ind w:left="1080"/>
+      </w:pPr>
+    </w:p>
     <w:p>
       <w:pPr>
         <w:pStyle w:val="ListParagraph"/>
@@ -13983,29 +13981,13 @@
       </w:r>
       <w:proofErr w:type="spellEnd"/>
     </w:p>
+    <w:p/>
     <w:p>
       <w:pPr>
         <w:pStyle w:val="ListParagraph"/>
-        <w:numPr>
-          <w:ilvl w:val="0"/>
-          <w:numId w:val="12"/>
-        </w:numPr>
-      </w:pPr>
-      <w:proofErr w:type="spellStart"/>
-      <w:r>
-        <w:t>Lorem</w:t>
-      </w:r>
-      <w:proofErr w:type="spellEnd"/>
-      <w:r>
-        <w:t xml:space="preserve"> </w:t>
-      </w:r>
-      <w:proofErr w:type="spellStart"/>
-      <w:r>
-        <w:t>Ipsum</w:t>
-      </w:r>
-      <w:proofErr w:type="spellEnd"/>
+        <w:ind w:left="1080"/>
+      </w:pPr>
     </w:p>
-    <w:p/>
     <w:p>
       <w:pPr>
         <w:rPr>
@@ -14020,7 +14002,6 @@
           <w:bCs/>
           <w:color w:val="000000" w:themeColor="text1"/>
         </w:rPr>
-        <w:lastRenderedPageBreak/>
         <w:t>Verder is uit</w:t>
       </w:r>
       <w:r>
@@ -14111,7 +14092,7 @@
           <w:bCs/>
           <w:color w:val="000000" w:themeColor="text1"/>
         </w:rPr>
-        <w:t>et project ons €0,20 cent kost en</w:t>
+        <w:t>et project ons €</w:t>
       </w:r>
       <w:r>
         <w:rPr>
@@ -14119,66 +14100,66 @@
           <w:bCs/>
           <w:color w:val="000000" w:themeColor="text1"/>
         </w:rPr>
-        <w:t xml:space="preserve"> het eindproduct organiek </w:t>
-      </w:r>
-      <w:proofErr w:type="spellStart"/>
+        <w:t>…</w:t>
+      </w:r>
       <w:r>
         <w:rPr>
           <w:b/>
           <w:bCs/>
           <w:color w:val="000000" w:themeColor="text1"/>
         </w:rPr>
-        <w:t>accepteerbaar</w:t>
-      </w:r>
-      <w:proofErr w:type="spellEnd"/>
+        <w:t xml:space="preserve"> kost en</w:t>
+      </w:r>
       <w:r>
         <w:rPr>
           <w:b/>
           <w:bCs/>
           <w:color w:val="000000" w:themeColor="text1"/>
         </w:rPr>
-        <w:t xml:space="preserve"> is</w:t>
-      </w:r>
+        <w:t xml:space="preserve"> het eindproduct organiek </w:t>
+      </w:r>
+      <w:proofErr w:type="spellStart"/>
       <w:r>
         <w:rPr>
           <w:b/>
           <w:bCs/>
           <w:color w:val="000000" w:themeColor="text1"/>
         </w:rPr>
-        <w:t>.</w:t>
-      </w:r>
-    </w:p>
-    <w:p>
-      <w:pPr>
+        <w:t>accepteerbaar</w:t>
+      </w:r>
+      <w:proofErr w:type="spellEnd"/>
+      <w:r>
         <w:rPr>
           <w:b/>
           <w:bCs/>
           <w:color w:val="000000" w:themeColor="text1"/>
         </w:rPr>
-      </w:pPr>
+        <w:t xml:space="preserve"> is</w:t>
+      </w:r>
       <w:r>
         <w:rPr>
           <w:b/>
           <w:bCs/>
           <w:color w:val="000000" w:themeColor="text1"/>
         </w:rPr>
-        <w:t xml:space="preserve">Dit is een positief resultaat voor </w:t>
-      </w:r>
-      <w:r>
+        <w:t>.</w:t>
+      </w:r>
+    </w:p>
+    <w:p>
+      <w:pPr>
         <w:rPr>
           <w:b/>
           <w:bCs/>
           <w:color w:val="000000" w:themeColor="text1"/>
         </w:rPr>
-        <w:t xml:space="preserve">het </w:t>
-      </w:r>
+      </w:pPr>
       <w:r>
         <w:rPr>
           <w:b/>
           <w:bCs/>
           <w:color w:val="000000" w:themeColor="text1"/>
         </w:rPr>
-        <w:t>uitvoeren va</w:t>
+        <w:t xml:space="preserve">Dit is een positief resultaat voor </w:t>
       </w:r>
       <w:r>
         <w:rPr>
@@ -14186,7 +14167,7 @@
           <w:bCs/>
           <w:color w:val="000000" w:themeColor="text1"/>
         </w:rPr>
-        <w:t>n</w:t>
+        <w:t xml:space="preserve">het </w:t>
       </w:r>
       <w:r>
         <w:rPr>
@@ -14194,7 +14175,7 @@
           <w:bCs/>
           <w:color w:val="000000" w:themeColor="text1"/>
         </w:rPr>
-        <w:t xml:space="preserve"> </w:t>
+        <w:t>uitvoeren va</w:t>
       </w:r>
       <w:r>
         <w:rPr>
@@ -14202,7 +14183,7 @@
           <w:bCs/>
           <w:color w:val="000000" w:themeColor="text1"/>
         </w:rPr>
-        <w:t>het ge</w:t>
+        <w:t>n</w:t>
       </w:r>
       <w:r>
         <w:rPr>
@@ -14210,10 +14191,32 @@
           <w:bCs/>
           <w:color w:val="000000" w:themeColor="text1"/>
         </w:rPr>
+        <w:t xml:space="preserve"> de ontwikkeling van</w:t>
+      </w:r>
+      <w:r>
+        <w:rPr>
+          <w:b/>
+          <w:bCs/>
+          <w:color w:val="000000" w:themeColor="text1"/>
+        </w:rPr>
+        <w:t xml:space="preserve"> </w:t>
+      </w:r>
+      <w:r>
+        <w:rPr>
+          <w:b/>
+          <w:bCs/>
+          <w:color w:val="000000" w:themeColor="text1"/>
+        </w:rPr>
+        <w:t>het ge</w:t>
+      </w:r>
+      <w:r>
+        <w:rPr>
+          <w:b/>
+          <w:bCs/>
+          <w:color w:val="000000" w:themeColor="text1"/>
+        </w:rPr>
         <w:t>vraagde systeem.</w:t>
       </w:r>
-      <w:bookmarkStart w:id="1" w:name="_GoBack"/>
-      <w:bookmarkEnd w:id="1"/>
     </w:p>
     <w:sectPr>
       <w:pgSz w:w="11906" w:h="16838"/>
@@ -16994,7 +16997,7 @@
   <w:style w:type="paragraph" w:default="1" w:styleId="Normal">
     <w:name w:val="Normal"/>
     <w:qFormat/>
-    <w:rsid w:val="00F86B46"/>
+    <w:rsid w:val="002C08B6"/>
     <w:rPr>
       <w:lang w:val="nl-NL"/>
     </w:rPr>
@@ -17002,7 +17005,6 @@
   <w:style w:type="character" w:default="1" w:styleId="DefaultParagraphFont">
     <w:name w:val="Default Paragraph Font"/>
     <w:uiPriority w:val="1"/>
-    <w:semiHidden/>
     <w:unhideWhenUsed/>
   </w:style>
   <w:style w:type="table" w:default="1" w:styleId="TableNormal">
@@ -17609,7 +17611,7 @@
 </file>
 
 <file path=customXml/itemProps1.xml><?xml version="1.0" encoding="utf-8"?>
-<ds:datastoreItem xmlns:ds="http://schemas.openxmlformats.org/officeDocument/2006/customXml" ds:itemID="{58D64233-1119-4152-B710-8B781BDEC904}">
+<ds:datastoreItem xmlns:ds="http://schemas.openxmlformats.org/officeDocument/2006/customXml" ds:itemID="{B230959D-C328-4E91-B36C-184C73305D3D}">
   <ds:schemaRefs>
     <ds:schemaRef ds:uri="http://schemas.openxmlformats.org/officeDocument/2006/bibliography"/>
   </ds:schemaRefs>

</xml_diff>